<commit_message>
update related work - specificatio mining
</commit_message>
<xml_diff>
--- a/SpecMining.docx
+++ b/SpecMining.docx
@@ -466,11 +466,19 @@
           <w:lang w:val="en-US"/>
         </w:rPr>
       </w:pPr>
-      <w:r>
-        <w:rPr>
-          <w:lang w:val="en-US"/>
-        </w:rPr>
-        <w:t>Texada (Traces-&gt; Spec)</w:t>
+      <w:proofErr w:type="spellStart"/>
+      <w:r>
+        <w:rPr>
+          <w:lang w:val="en-US"/>
+        </w:rPr>
+        <w:t>Texada</w:t>
+      </w:r>
+      <w:proofErr w:type="spellEnd"/>
+      <w:r>
+        <w:rPr>
+          <w:lang w:val="en-US"/>
+        </w:rPr>
+        <w:t xml:space="preserve"> (Traces-&gt; Spec)</w:t>
       </w:r>
       <w:r>
         <w:rPr>
@@ -508,12 +516,28 @@
           <w:lang w:val="en-US"/>
         </w:rPr>
       </w:pPr>
-      <w:r>
-        <w:rPr>
-          <w:lang w:val="en-US"/>
-        </w:rPr>
-        <w:t>Quarey = Daikon + Texada</w:t>
-      </w:r>
+      <w:proofErr w:type="spellStart"/>
+      <w:r>
+        <w:rPr>
+          <w:lang w:val="en-US"/>
+        </w:rPr>
+        <w:t>Quarey</w:t>
+      </w:r>
+      <w:proofErr w:type="spellEnd"/>
+      <w:r>
+        <w:rPr>
+          <w:lang w:val="en-US"/>
+        </w:rPr>
+        <w:t xml:space="preserve"> = Daikon + </w:t>
+      </w:r>
+      <w:proofErr w:type="spellStart"/>
+      <w:r>
+        <w:rPr>
+          <w:lang w:val="en-US"/>
+        </w:rPr>
+        <w:t>Texada</w:t>
+      </w:r>
+      <w:proofErr w:type="spellEnd"/>
     </w:p>
     <w:p>
       <w:pPr>
@@ -544,11 +568,19 @@
           <w:lang w:val="en-US"/>
         </w:rPr>
       </w:pPr>
-      <w:r>
-        <w:rPr>
-          <w:lang w:val="en-US"/>
-        </w:rPr>
-        <w:t>Perracotta (Traces -&gt; Spec)</w:t>
+      <w:proofErr w:type="spellStart"/>
+      <w:r>
+        <w:rPr>
+          <w:lang w:val="en-US"/>
+        </w:rPr>
+        <w:t>Perracotta</w:t>
+      </w:r>
+      <w:proofErr w:type="spellEnd"/>
+      <w:r>
+        <w:rPr>
+          <w:lang w:val="en-US"/>
+        </w:rPr>
+        <w:t xml:space="preserve"> (Traces -&gt; Spec)</w:t>
       </w:r>
       <w:r>
         <w:rPr>
@@ -586,11 +618,19 @@
           <w:lang w:val="en-US"/>
         </w:rPr>
       </w:pPr>
-      <w:r>
-        <w:rPr>
-          <w:lang w:val="en-US"/>
-        </w:rPr>
-        <w:t>Javert [11] uses [12]</w:t>
+      <w:proofErr w:type="spellStart"/>
+      <w:r>
+        <w:rPr>
+          <w:lang w:val="en-US"/>
+        </w:rPr>
+        <w:t>Javert</w:t>
+      </w:r>
+      <w:proofErr w:type="spellEnd"/>
+      <w:r>
+        <w:rPr>
+          <w:lang w:val="en-US"/>
+        </w:rPr>
+        <w:t xml:space="preserve"> [11] uses [12]</w:t>
       </w:r>
     </w:p>
     <w:p>
@@ -622,6 +662,7 @@
           <w:lang w:val="en-US"/>
         </w:rPr>
       </w:pPr>
+      <w:proofErr w:type="spellStart"/>
       <w:r>
         <w:rPr>
           <w:lang w:val="en-US"/>
@@ -632,7 +673,14 @@
         <w:rPr>
           <w:lang w:val="en-US"/>
         </w:rPr>
-        <w:t>artic [19]</w:t>
+        <w:t>artic</w:t>
+      </w:r>
+      <w:proofErr w:type="spellEnd"/>
+      <w:r>
+        <w:rPr>
+          <w:lang w:val="en-US"/>
+        </w:rPr>
+        <w:t xml:space="preserve"> [19]</w:t>
       </w:r>
     </w:p>
     <w:p>
@@ -646,11 +694,19 @@
           <w:lang w:val="en-US"/>
         </w:rPr>
       </w:pPr>
-      <w:r>
-        <w:rPr>
-          <w:lang w:val="en-US"/>
-        </w:rPr>
-        <w:t>SpecForge [25]</w:t>
+      <w:proofErr w:type="spellStart"/>
+      <w:r>
+        <w:rPr>
+          <w:lang w:val="en-US"/>
+        </w:rPr>
+        <w:t>SpecForge</w:t>
+      </w:r>
+      <w:proofErr w:type="spellEnd"/>
+      <w:r>
+        <w:rPr>
+          <w:lang w:val="en-US"/>
+        </w:rPr>
+        <w:t xml:space="preserve"> [25]</w:t>
       </w:r>
     </w:p>
     <w:p>
@@ -682,11 +738,19 @@
           <w:lang w:val="en-US"/>
         </w:rPr>
       </w:pPr>
-      <w:r>
-        <w:rPr>
-          <w:lang w:val="en-US"/>
-        </w:rPr>
-        <w:t>PeTaMi [27]</w:t>
+      <w:proofErr w:type="spellStart"/>
+      <w:r>
+        <w:rPr>
+          <w:lang w:val="en-US"/>
+        </w:rPr>
+        <w:t>PeTaMi</w:t>
+      </w:r>
+      <w:proofErr w:type="spellEnd"/>
+      <w:r>
+        <w:rPr>
+          <w:lang w:val="en-US"/>
+        </w:rPr>
+        <w:t xml:space="preserve"> [27]</w:t>
       </w:r>
     </w:p>
     <w:p>
@@ -717,7 +781,7 @@
         <w:rPr>
           <w:lang w:val="en-US"/>
         </w:rPr>
-        <w:t>Who did what</w:t>
+        <w:t>Problems with Programs, Testing, Specifications:</w:t>
       </w:r>
     </w:p>
     <w:p>
@@ -735,7 +799,7 @@
         <w:rPr>
           <w:lang w:val="en-US"/>
         </w:rPr>
-        <w:t>Yang – Perracotta</w:t>
+        <w:t>Programs are difficult to debug and understand [3]</w:t>
       </w:r>
     </w:p>
     <w:p>
@@ -753,7 +817,7 @@
         <w:rPr>
           <w:lang w:val="en-US"/>
         </w:rPr>
-        <w:t>Lo – SMArTIC (extends Perracotta), SpecForge</w:t>
+        <w:t>Developers rarely write down specifications =&gt; Programs lack formal specifications [10]</w:t>
       </w:r>
     </w:p>
     <w:p>
@@ -771,7 +835,7 @@
         <w:rPr>
           <w:lang w:val="en-US"/>
         </w:rPr>
-        <w:t>Lemieux – Texada</w:t>
+        <w:t>Improper management of software evolution, compounded by imprecise, and changing requirements, along with the “short time to market” requirement =&gt; lack of up2date specifications [19]</w:t>
       </w:r>
     </w:p>
     <w:p>
@@ -789,7 +853,7 @@
         <w:rPr>
           <w:lang w:val="en-US"/>
         </w:rPr>
-        <w:t>Dwyer – Specification Patterns</w:t>
+        <w:t>Not kept up2date</w:t>
       </w:r>
     </w:p>
     <w:p>
@@ -807,7 +871,19 @@
         <w:rPr>
           <w:lang w:val="en-US"/>
         </w:rPr>
-        <w:t>Ammons – “Mining Specifications”</w:t>
+        <w:t>properties must</w:t>
+      </w:r>
+      <w:r>
+        <w:rPr>
+          <w:lang w:val="en-US"/>
+        </w:rPr>
+        <w:t xml:space="preserve"> </w:t>
+      </w:r>
+      <w:r>
+        <w:rPr>
+          <w:lang w:val="en-US"/>
+        </w:rPr>
+        <w:t>be specified in advance, a time-consuming process</w:t>
       </w:r>
     </w:p>
     <w:p>
@@ -821,11 +897,114 @@
           <w:lang w:val="en-US"/>
         </w:rPr>
       </w:pPr>
-      <w:r>
-        <w:rPr>
-          <w:lang w:val="en-US"/>
-        </w:rPr>
-        <w:t>Gabel – Javert</w:t>
+      <w:proofErr w:type="spellStart"/>
+      <w:r>
+        <w:t>inspect</w:t>
+      </w:r>
+      <w:proofErr w:type="spellEnd"/>
+      <w:r>
+        <w:t xml:space="preserve"> </w:t>
+      </w:r>
+      <w:proofErr w:type="spellStart"/>
+      <w:r>
+        <w:t>execution</w:t>
+      </w:r>
+      <w:proofErr w:type="spellEnd"/>
+      <w:r>
+        <w:t xml:space="preserve"> </w:t>
+      </w:r>
+      <w:proofErr w:type="spellStart"/>
+      <w:r>
+        <w:t>logs</w:t>
+      </w:r>
+      <w:proofErr w:type="spellEnd"/>
+      <w:r>
+        <w:t xml:space="preserve"> </w:t>
+      </w:r>
+      <w:proofErr w:type="spellStart"/>
+      <w:r>
+        <w:t>and</w:t>
+      </w:r>
+      <w:proofErr w:type="spellEnd"/>
+      <w:r>
+        <w:t xml:space="preserve"> </w:t>
+      </w:r>
+      <w:proofErr w:type="spellStart"/>
+      <w:r>
+        <w:t>documentation</w:t>
+      </w:r>
+      <w:proofErr w:type="spellEnd"/>
+      <w:r>
+        <w:t xml:space="preserve"> (</w:t>
+      </w:r>
+      <w:proofErr w:type="spellStart"/>
+      <w:r>
+        <w:t>hard</w:t>
+      </w:r>
+      <w:proofErr w:type="spellEnd"/>
+      <w:r>
+        <w:t xml:space="preserve"> </w:t>
+      </w:r>
+      <w:proofErr w:type="spellStart"/>
+      <w:r>
+        <w:t>process</w:t>
+      </w:r>
+      <w:proofErr w:type="spellEnd"/>
+      <w:r>
+        <w:t xml:space="preserve">, </w:t>
+      </w:r>
+      <w:proofErr w:type="spellStart"/>
+      <w:r>
+        <w:t>doc</w:t>
+      </w:r>
+      <w:proofErr w:type="spellEnd"/>
+      <w:r>
+        <w:t xml:space="preserve"> out </w:t>
+      </w:r>
+      <w:proofErr w:type="spellStart"/>
+      <w:r>
+        <w:t>of</w:t>
+      </w:r>
+      <w:proofErr w:type="spellEnd"/>
+      <w:r>
+        <w:t xml:space="preserve"> </w:t>
+      </w:r>
+      <w:proofErr w:type="spellStart"/>
+      <w:r>
+        <w:t>date</w:t>
+      </w:r>
+      <w:proofErr w:type="spellEnd"/>
+      <w:r>
+        <w:t xml:space="preserve"> </w:t>
+      </w:r>
+      <w:proofErr w:type="spellStart"/>
+      <w:r>
+        <w:t>or</w:t>
+      </w:r>
+      <w:proofErr w:type="spellEnd"/>
+      <w:r>
+        <w:t xml:space="preserve"> </w:t>
+      </w:r>
+      <w:proofErr w:type="spellStart"/>
+      <w:r>
+        <w:t>incomplete</w:t>
+      </w:r>
+      <w:proofErr w:type="spellEnd"/>
+      <w:r>
+        <w:t>)</w:t>
+      </w:r>
+    </w:p>
+    <w:p>
+      <w:pPr>
+        <w:rPr>
+          <w:lang w:val="en-US"/>
+        </w:rPr>
+      </w:pPr>
+      <w:r>
+        <w:rPr>
+          <w:lang w:val="en-US"/>
+        </w:rPr>
+        <w:t>Specifications for:</w:t>
       </w:r>
     </w:p>
     <w:p>
@@ -843,22 +1022,14 @@
         <w:rPr>
           <w:lang w:val="en-US"/>
         </w:rPr>
-        <w:t>Ernst - Daikon</w:t>
-      </w:r>
-      <w:bookmarkStart w:id="0" w:name="_GoBack"/>
-      <w:bookmarkEnd w:id="0"/>
-    </w:p>
-    <w:p>
-      <w:pPr>
-        <w:rPr>
-          <w:lang w:val="en-US"/>
-        </w:rPr>
-      </w:pPr>
-      <w:r>
-        <w:rPr>
-          <w:lang w:val="en-US"/>
-        </w:rPr>
-        <w:t>Problems with Programs, Testing, Specifications:</w:t>
+        <w:lastRenderedPageBreak/>
+        <w:t xml:space="preserve">[10] </w:t>
+      </w:r>
+      <w:r>
+        <w:rPr>
+          <w:lang w:val="en-US"/>
+        </w:rPr>
+        <w:t>Testing, malware detection, data structure repair, supporting program evolution, debugging</w:t>
       </w:r>
     </w:p>
     <w:p>
@@ -876,7 +1047,19 @@
         <w:rPr>
           <w:lang w:val="en-US"/>
         </w:rPr>
-        <w:t>Programs are difficult to debug and understand [3]</w:t>
+        <w:t xml:space="preserve">[11] </w:t>
+      </w:r>
+      <w:r>
+        <w:rPr>
+          <w:lang w:val="en-US"/>
+        </w:rPr>
+        <w:t xml:space="preserve">Design, Development </w:t>
+      </w:r>
+      <w:r>
+        <w:rPr>
+          <w:lang w:val="en-US"/>
+        </w:rPr>
+        <w:t>and maintenance of software</w:t>
       </w:r>
     </w:p>
     <w:p>
@@ -894,177 +1077,21 @@
         <w:rPr>
           <w:lang w:val="en-US"/>
         </w:rPr>
-        <w:lastRenderedPageBreak/>
-        <w:t>Developers rarely write down specifications =&gt; Programs lack formal specifications [10]</w:t>
-      </w:r>
-    </w:p>
-    <w:p>
-      <w:pPr>
-        <w:pStyle w:val="Listenabsatz"/>
-        <w:numPr>
-          <w:ilvl w:val="0"/>
-          <w:numId w:val="1"/>
-        </w:numPr>
-        <w:rPr>
-          <w:lang w:val="en-US"/>
-        </w:rPr>
-      </w:pPr>
-      <w:r>
-        <w:rPr>
-          <w:lang w:val="en-US"/>
-        </w:rPr>
-        <w:t>Improper management of software evolution, compounded by imprecise, and changing requirements, along with the “short time to market” requirement =&gt; lack of up2date specifications [19]</w:t>
-      </w:r>
-    </w:p>
-    <w:p>
-      <w:pPr>
-        <w:pStyle w:val="Listenabsatz"/>
-        <w:numPr>
-          <w:ilvl w:val="0"/>
-          <w:numId w:val="1"/>
-        </w:numPr>
-        <w:rPr>
-          <w:lang w:val="en-US"/>
-        </w:rPr>
-      </w:pPr>
-      <w:r>
-        <w:rPr>
-          <w:lang w:val="en-US"/>
-        </w:rPr>
-        <w:t>Not kept up2date</w:t>
-      </w:r>
-    </w:p>
-    <w:p>
-      <w:pPr>
-        <w:pStyle w:val="Listenabsatz"/>
-        <w:numPr>
-          <w:ilvl w:val="0"/>
-          <w:numId w:val="1"/>
-        </w:numPr>
-        <w:rPr>
-          <w:lang w:val="en-US"/>
-        </w:rPr>
-      </w:pPr>
-      <w:r>
-        <w:rPr>
-          <w:lang w:val="en-US"/>
-        </w:rPr>
-        <w:t>properties must</w:t>
-      </w:r>
-      <w:r>
-        <w:rPr>
-          <w:lang w:val="en-US"/>
-        </w:rPr>
-        <w:t xml:space="preserve"> </w:t>
-      </w:r>
-      <w:r>
-        <w:rPr>
-          <w:lang w:val="en-US"/>
-        </w:rPr>
-        <w:t>be specified in advance, a time-consuming process</w:t>
-      </w:r>
-    </w:p>
-    <w:p>
-      <w:pPr>
-        <w:pStyle w:val="Listenabsatz"/>
-        <w:numPr>
-          <w:ilvl w:val="0"/>
-          <w:numId w:val="1"/>
-        </w:numPr>
-        <w:rPr>
-          <w:lang w:val="en-US"/>
-        </w:rPr>
-      </w:pPr>
-      <w:r>
-        <w:t>inspect execution logs and documentation</w:t>
-      </w:r>
-      <w:r>
-        <w:t xml:space="preserve"> (hard process, doc out of date or incomplete)</w:t>
-      </w:r>
-    </w:p>
-    <w:p>
-      <w:pPr>
-        <w:rPr>
-          <w:lang w:val="en-US"/>
-        </w:rPr>
-      </w:pPr>
-      <w:r>
-        <w:rPr>
-          <w:lang w:val="en-US"/>
-        </w:rPr>
-        <w:t>Specifications for:</w:t>
-      </w:r>
-    </w:p>
-    <w:p>
-      <w:pPr>
-        <w:pStyle w:val="Listenabsatz"/>
-        <w:numPr>
-          <w:ilvl w:val="0"/>
-          <w:numId w:val="1"/>
-        </w:numPr>
-        <w:rPr>
-          <w:lang w:val="en-US"/>
-        </w:rPr>
-      </w:pPr>
-      <w:r>
-        <w:rPr>
-          <w:lang w:val="en-US"/>
-        </w:rPr>
-        <w:t xml:space="preserve">[10] </w:t>
-      </w:r>
-      <w:r>
-        <w:rPr>
-          <w:lang w:val="en-US"/>
-        </w:rPr>
-        <w:t>Testing, malware detection, data structure repair, supporting program evolution, debugging</w:t>
-      </w:r>
-    </w:p>
-    <w:p>
-      <w:pPr>
-        <w:pStyle w:val="Listenabsatz"/>
-        <w:numPr>
-          <w:ilvl w:val="0"/>
-          <w:numId w:val="1"/>
-        </w:numPr>
-        <w:rPr>
-          <w:lang w:val="en-US"/>
-        </w:rPr>
-      </w:pPr>
-      <w:r>
-        <w:rPr>
-          <w:lang w:val="en-US"/>
-        </w:rPr>
-        <w:t xml:space="preserve">[11] </w:t>
-      </w:r>
-      <w:r>
-        <w:rPr>
-          <w:lang w:val="en-US"/>
-        </w:rPr>
-        <w:t xml:space="preserve">Design, Development </w:t>
-      </w:r>
-      <w:r>
-        <w:rPr>
-          <w:lang w:val="en-US"/>
-        </w:rPr>
-        <w:t>and maintenance of software</w:t>
-      </w:r>
-    </w:p>
-    <w:p>
-      <w:pPr>
-        <w:pStyle w:val="Listenabsatz"/>
-        <w:numPr>
-          <w:ilvl w:val="0"/>
-          <w:numId w:val="1"/>
-        </w:numPr>
-        <w:rPr>
-          <w:lang w:val="en-US"/>
-        </w:rPr>
-      </w:pPr>
-      <w:r>
-        <w:rPr>
-          <w:lang w:val="en-US"/>
-        </w:rPr>
-        <w:t>[20] testing, verification, anomaly detection, and debugging purposes.</w:t>
+        <w:t xml:space="preserve">[20] </w:t>
+      </w:r>
+      <w:proofErr w:type="gramStart"/>
+      <w:r>
+        <w:rPr>
+          <w:lang w:val="en-US"/>
+        </w:rPr>
+        <w:t>testing</w:t>
+      </w:r>
+      <w:proofErr w:type="gramEnd"/>
+      <w:r>
+        <w:rPr>
+          <w:lang w:val="en-US"/>
+        </w:rPr>
+        <w:t>, verification, anomaly detection, and debugging purposes.</w:t>
       </w:r>
     </w:p>
     <w:p>
@@ -1279,11 +1306,19 @@
           <w:lang w:val="en-US"/>
         </w:rPr>
       </w:pPr>
-      <w:r>
-        <w:rPr>
-          <w:lang w:val="en-US"/>
-        </w:rPr>
-        <w:t>working program is well enough debugged to reveal strong hints of correct protocols, our tool infers a specification by observing program execution)</w:t>
+      <w:proofErr w:type="gramStart"/>
+      <w:r>
+        <w:rPr>
+          <w:lang w:val="en-US"/>
+        </w:rPr>
+        <w:t>working</w:t>
+      </w:r>
+      <w:proofErr w:type="gramEnd"/>
+      <w:r>
+        <w:rPr>
+          <w:lang w:val="en-US"/>
+        </w:rPr>
+        <w:t xml:space="preserve"> program is well enough debugged to reveal strong hints of correct protocols, our tool infers a specification by observing program execution)</w:t>
       </w:r>
       <w:r>
         <w:rPr>
@@ -1327,8 +1362,16 @@
         <w:rPr>
           <w:lang w:val="en-US"/>
         </w:rPr>
-        <w:t>1.3.3:</w:t>
-      </w:r>
+        <w:t>1.3.3</w:t>
+      </w:r>
+      <w:proofErr w:type="gramStart"/>
+      <w:r>
+        <w:rPr>
+          <w:lang w:val="en-US"/>
+        </w:rPr>
+        <w:t>:</w:t>
+      </w:r>
+      <w:proofErr w:type="gramEnd"/>
       <w:r>
         <w:rPr>
           <w:lang w:val="en-US"/>
@@ -1379,7 +1422,21 @@
         <w:rPr>
           <w:lang w:val="en-US"/>
         </w:rPr>
-        <w:t>by reasoning about the program statically. on source code of a program to directly infer a set of rules that the program should obey.</w:t>
+        <w:t xml:space="preserve">by reasoning about the program statically. </w:t>
+      </w:r>
+      <w:proofErr w:type="gramStart"/>
+      <w:r>
+        <w:rPr>
+          <w:lang w:val="en-US"/>
+        </w:rPr>
+        <w:t>on</w:t>
+      </w:r>
+      <w:proofErr w:type="gramEnd"/>
+      <w:r>
+        <w:rPr>
+          <w:lang w:val="en-US"/>
+        </w:rPr>
+        <w:t xml:space="preserve"> source code of a program to directly infer a set of rules that the program should obey.</w:t>
       </w:r>
       <w:r>
         <w:rPr>
@@ -1392,7 +1449,21 @@
         <w:rPr>
           <w:lang w:val="en-US"/>
         </w:rPr>
-        <w:t>[8,9]</w:t>
+        <w:t>[8</w:t>
+      </w:r>
+      <w:proofErr w:type="gramStart"/>
+      <w:r>
+        <w:rPr>
+          <w:lang w:val="en-US"/>
+        </w:rPr>
+        <w:t>,9</w:t>
+      </w:r>
+      <w:proofErr w:type="gramEnd"/>
+      <w:r>
+        <w:rPr>
+          <w:lang w:val="en-US"/>
+        </w:rPr>
+        <w:t>]</w:t>
       </w:r>
     </w:p>
     <w:p>
@@ -1444,15 +1515,107 @@
         <w:rPr>
           <w:lang w:val="en-US"/>
         </w:rPr>
-        <w:t>1.3.4: Applications: Design Understanding, Verification, Synthesis, Classification (+description)</w:t>
-      </w:r>
-    </w:p>
-    <w:p>
-      <w:pPr>
-        <w:rPr>
-          <w:lang w:val="en-US"/>
-        </w:rPr>
-      </w:pPr>
+        <w:t xml:space="preserve">1.3.4: Applications: Design Understanding, Verification, </w:t>
+      </w:r>
+      <w:proofErr w:type="gramStart"/>
+      <w:r>
+        <w:rPr>
+          <w:lang w:val="en-US"/>
+        </w:rPr>
+        <w:t>Synthesis, Classification (+description</w:t>
+      </w:r>
+      <w:proofErr w:type="gramEnd"/>
+      <w:r>
+        <w:rPr>
+          <w:lang w:val="en-US"/>
+        </w:rPr>
+        <w:t>)</w:t>
+      </w:r>
+    </w:p>
+    <w:p>
+      <w:pPr>
+        <w:rPr>
+          <w:lang w:val="en-US"/>
+        </w:rPr>
+      </w:pPr>
+    </w:p>
+    <w:p>
+      <w:pPr>
+        <w:rPr>
+          <w:lang w:val="en-US"/>
+        </w:rPr>
+      </w:pPr>
+      <w:r>
+        <w:rPr>
+          <w:lang w:val="en-US"/>
+        </w:rPr>
+        <w:t>From [4]</w:t>
+      </w:r>
+      <w:r>
+        <w:rPr>
+          <w:lang w:val="en-US"/>
+        </w:rPr>
+        <w:t>:</w:t>
+      </w:r>
+    </w:p>
+    <w:p>
+      <w:pPr>
+        <w:rPr>
+          <w:lang w:val="en-US"/>
+        </w:rPr>
+      </w:pPr>
+      <w:r>
+        <w:rPr>
+          <w:lang w:val="en-US"/>
+        </w:rPr>
+        <w:t xml:space="preserve">2.3: </w:t>
+      </w:r>
+      <w:r>
+        <w:rPr>
+          <w:b/>
+          <w:lang w:val="en-US"/>
+        </w:rPr>
+        <w:t>Previous</w:t>
+      </w:r>
+      <w:r>
+        <w:rPr>
+          <w:lang w:val="en-US"/>
+        </w:rPr>
+        <w:t xml:space="preserve"> work on dynamic inference […] assumes the test program executions are perfect and will not infer properties that are not completely satisfied by the traces.</w:t>
+      </w:r>
+    </w:p>
+    <w:p>
+      <w:pPr>
+        <w:rPr>
+          <w:lang w:val="en-US"/>
+        </w:rPr>
+      </w:pPr>
+      <w:r>
+        <w:rPr>
+          <w:lang w:val="en-US"/>
+        </w:rPr>
+        <w:t>Our […] designed for imperfect traces typically found in an industrial setting and can tolerate bugs in the trace as long as the majority of the trace is correct.</w:t>
+      </w:r>
+    </w:p>
+    <w:p>
+      <w:pPr>
+        <w:rPr>
+          <w:lang w:val="en-US"/>
+        </w:rPr>
+      </w:pPr>
+    </w:p>
+    <w:p>
+      <w:pPr>
+        <w:rPr>
+          <w:lang w:val="en-US"/>
+        </w:rPr>
+      </w:pPr>
+      <w:r>
+        <w:rPr>
+          <w:lang w:val="en-US"/>
+        </w:rPr>
+        <w:t>From [18]:</w:t>
+      </w:r>
     </w:p>
     <w:p>
       <w:pPr>
@@ -1465,71 +1628,6 @@
           <w:lang w:val="en-US"/>
         </w:rPr>
         <w:lastRenderedPageBreak/>
-        <w:t>From [4]</w:t>
-      </w:r>
-      <w:r>
-        <w:rPr>
-          <w:lang w:val="en-US"/>
-        </w:rPr>
-        <w:t>:</w:t>
-      </w:r>
-    </w:p>
-    <w:p>
-      <w:pPr>
-        <w:rPr>
-          <w:lang w:val="en-US"/>
-        </w:rPr>
-      </w:pPr>
-      <w:r>
-        <w:rPr>
-          <w:lang w:val="en-US"/>
-        </w:rPr>
-        <w:t>2.3: Previous work on dynamic inference […] assumes the test program executions are perfect and will not infer properties that are not completely satisfied by the traces.</w:t>
-      </w:r>
-    </w:p>
-    <w:p>
-      <w:pPr>
-        <w:rPr>
-          <w:lang w:val="en-US"/>
-        </w:rPr>
-      </w:pPr>
-      <w:r>
-        <w:rPr>
-          <w:lang w:val="en-US"/>
-        </w:rPr>
-        <w:t>Our […] designed for imperfect traces typically found in an industrial setting and can tolerate bugs in the trace as long as the majority of the trace is correct.</w:t>
-      </w:r>
-    </w:p>
-    <w:p>
-      <w:pPr>
-        <w:rPr>
-          <w:lang w:val="en-US"/>
-        </w:rPr>
-      </w:pPr>
-    </w:p>
-    <w:p>
-      <w:pPr>
-        <w:rPr>
-          <w:lang w:val="en-US"/>
-        </w:rPr>
-      </w:pPr>
-      <w:r>
-        <w:rPr>
-          <w:lang w:val="en-US"/>
-        </w:rPr>
-        <w:t>From [18]:</w:t>
-      </w:r>
-    </w:p>
-    <w:p>
-      <w:pPr>
-        <w:rPr>
-          <w:lang w:val="en-US"/>
-        </w:rPr>
-      </w:pPr>
-      <w:r>
-        <w:rPr>
-          <w:lang w:val="en-US"/>
-        </w:rPr>
         <w:t>3.3:</w:t>
       </w:r>
       <w:r>
@@ -1575,7 +1673,104 @@
           <w:lang w:val="en-US"/>
         </w:rPr>
         <w:br/>
-        <w:t xml:space="preserve">This approach uses a small predefined set of patterns to generate hypothesis specifications and check these against examples. This is motivated by the idea that most specifications use only a few small patterns. Taking either a known or inferred alphabet an instance of each pattern for each combination of symbols is generated and checked. For example, the pattern (ab)* over alphabet {x; y; z} generates (xy)*; (yx)*; (xz)*; (zx)*; (yz)*; (zy)* to be checked. These patterns capture </w:t>
+      </w:r>
+      <w:proofErr w:type="gramStart"/>
+      <w:r>
+        <w:rPr>
+          <w:lang w:val="en-US"/>
+        </w:rPr>
+        <w:t>This</w:t>
+      </w:r>
+      <w:proofErr w:type="gramEnd"/>
+      <w:r>
+        <w:rPr>
+          <w:lang w:val="en-US"/>
+        </w:rPr>
+        <w:t xml:space="preserve"> approach uses a small predefined set of patterns to generate hypothesis specifications and check these against examples. This is motivated by the idea that most specifications use only a few small patterns. Taking either a known or inferred alphabet an instance of each pattern for each combination of symbols is generated and checked. For example, the pattern (ab)* over alphabet {x; y; z} generates (</w:t>
+      </w:r>
+      <w:proofErr w:type="spellStart"/>
+      <w:r>
+        <w:rPr>
+          <w:lang w:val="en-US"/>
+        </w:rPr>
+        <w:t>xy</w:t>
+      </w:r>
+      <w:proofErr w:type="spellEnd"/>
+      <w:r>
+        <w:rPr>
+          <w:lang w:val="en-US"/>
+        </w:rPr>
+        <w:t>)*; (</w:t>
+      </w:r>
+      <w:proofErr w:type="spellStart"/>
+      <w:r>
+        <w:rPr>
+          <w:lang w:val="en-US"/>
+        </w:rPr>
+        <w:t>yx</w:t>
+      </w:r>
+      <w:proofErr w:type="spellEnd"/>
+      <w:r>
+        <w:rPr>
+          <w:lang w:val="en-US"/>
+        </w:rPr>
+        <w:t>)*; (</w:t>
+      </w:r>
+      <w:proofErr w:type="spellStart"/>
+      <w:r>
+        <w:rPr>
+          <w:lang w:val="en-US"/>
+        </w:rPr>
+        <w:t>xz</w:t>
+      </w:r>
+      <w:proofErr w:type="spellEnd"/>
+      <w:r>
+        <w:rPr>
+          <w:lang w:val="en-US"/>
+        </w:rPr>
+        <w:t>)*; (</w:t>
+      </w:r>
+      <w:proofErr w:type="spellStart"/>
+      <w:r>
+        <w:rPr>
+          <w:lang w:val="en-US"/>
+        </w:rPr>
+        <w:t>zx</w:t>
+      </w:r>
+      <w:proofErr w:type="spellEnd"/>
+      <w:r>
+        <w:rPr>
+          <w:lang w:val="en-US"/>
+        </w:rPr>
+        <w:t>)*; (</w:t>
+      </w:r>
+      <w:proofErr w:type="spellStart"/>
+      <w:r>
+        <w:rPr>
+          <w:lang w:val="en-US"/>
+        </w:rPr>
+        <w:t>yz</w:t>
+      </w:r>
+      <w:proofErr w:type="spellEnd"/>
+      <w:r>
+        <w:rPr>
+          <w:lang w:val="en-US"/>
+        </w:rPr>
+        <w:t>)*; (</w:t>
+      </w:r>
+      <w:proofErr w:type="spellStart"/>
+      <w:r>
+        <w:rPr>
+          <w:lang w:val="en-US"/>
+        </w:rPr>
+        <w:t>zy</w:t>
+      </w:r>
+      <w:proofErr w:type="spellEnd"/>
+      <w:r>
+        <w:rPr>
+          <w:lang w:val="en-US"/>
+        </w:rPr>
+        <w:t xml:space="preserve">)* to be checked. These patterns capture </w:t>
       </w:r>
       <w:r>
         <w:rPr>
@@ -1588,7 +1783,21 @@
         <w:rPr>
           <w:lang w:val="en-US"/>
         </w:rPr>
-        <w:t xml:space="preserve"> rather than undesired behaviour.</w:t>
+        <w:t xml:space="preserve"> rather than undesired </w:t>
+      </w:r>
+      <w:proofErr w:type="spellStart"/>
+      <w:r>
+        <w:rPr>
+          <w:lang w:val="en-US"/>
+        </w:rPr>
+        <w:t>behaviour</w:t>
+      </w:r>
+      <w:proofErr w:type="spellEnd"/>
+      <w:r>
+        <w:rPr>
+          <w:lang w:val="en-US"/>
+        </w:rPr>
+        <w:t>.</w:t>
       </w:r>
     </w:p>
     <w:p>
@@ -1654,7 +1863,35 @@
           <w:lang w:val="en-US"/>
         </w:rPr>
         <w:br/>
-        <w:t>The source code describes the exact behaviour of the program, but does not include runtime information or indicate the most common behaviours. Additionally mining from source code may lead to specifications of implementation decisions not design decisions. For this, and other, reasons mining from execution traces seems preferable.</w:t>
+        <w:t xml:space="preserve">The source code describes the exact </w:t>
+      </w:r>
+      <w:proofErr w:type="spellStart"/>
+      <w:r>
+        <w:rPr>
+          <w:lang w:val="en-US"/>
+        </w:rPr>
+        <w:t>behaviour</w:t>
+      </w:r>
+      <w:proofErr w:type="spellEnd"/>
+      <w:r>
+        <w:rPr>
+          <w:lang w:val="en-US"/>
+        </w:rPr>
+        <w:t xml:space="preserve"> of the program, but does not include runtime information or indicate the most common </w:t>
+      </w:r>
+      <w:proofErr w:type="spellStart"/>
+      <w:r>
+        <w:rPr>
+          <w:lang w:val="en-US"/>
+        </w:rPr>
+        <w:t>behaviours</w:t>
+      </w:r>
+      <w:proofErr w:type="spellEnd"/>
+      <w:r>
+        <w:rPr>
+          <w:lang w:val="en-US"/>
+        </w:rPr>
+        <w:t>. Additionally mining from source code may lead to specifications of implementation decisions not design decisions. For this, and other, reasons mining from execution traces seems preferable.</w:t>
       </w:r>
     </w:p>
     <w:p>
@@ -1680,7 +1917,21 @@
         <w:rPr>
           <w:lang w:val="en-US"/>
         </w:rPr>
-        <w:t>: Program Comprehension, Testing, Verification, Security, Controlling Programs, Music Recognition (+infos)</w:t>
+        <w:t>: Program Comprehension, Testing, Verification, Security, Controlling Programs, Music Recognition (+</w:t>
+      </w:r>
+      <w:proofErr w:type="spellStart"/>
+      <w:r>
+        <w:rPr>
+          <w:lang w:val="en-US"/>
+        </w:rPr>
+        <w:t>infos</w:t>
+      </w:r>
+      <w:proofErr w:type="spellEnd"/>
+      <w:r>
+        <w:rPr>
+          <w:lang w:val="en-US"/>
+        </w:rPr>
+        <w:t>)</w:t>
       </w:r>
     </w:p>
     <w:p>
@@ -1861,7 +2112,55 @@
         <w:rPr>
           <w:lang w:val="en-US"/>
         </w:rPr>
-        <w:t>Some work has been done on mining temporal specifications from libraries in the form of automata [6] or rules [4, 7]. Others have attempted to uncover latent behavior in UML models [5]. But the graph may be very complex and not practical that mining approaches generally rely on predetermined templates, such as the property patterns of Dwyer et al. [2]. Thus, only specific classes of constraints can be identified, instead of all the possibilities that a person could build, require, or understand data. Indeed, when a candidate pattern occurs very frequently, it might be the sign of triviality or tautology. Similarly, one may decide to consider only candidate patterns that are never contradicted in the learning data or tolerate a certain degree of falsification.</w:t>
+        <w:lastRenderedPageBreak/>
+        <w:t xml:space="preserve">Some work has been done on mining temporal specifications from libraries in the form of </w:t>
+      </w:r>
+      <w:r>
+        <w:rPr>
+          <w:b/>
+          <w:lang w:val="en-US"/>
+        </w:rPr>
+        <w:t>automata</w:t>
+      </w:r>
+      <w:r>
+        <w:rPr>
+          <w:lang w:val="en-US"/>
+        </w:rPr>
+        <w:t xml:space="preserve"> [6] or </w:t>
+      </w:r>
+      <w:r>
+        <w:rPr>
+          <w:b/>
+          <w:lang w:val="en-US"/>
+        </w:rPr>
+        <w:t>rules</w:t>
+      </w:r>
+      <w:r>
+        <w:rPr>
+          <w:lang w:val="en-US"/>
+        </w:rPr>
+        <w:t xml:space="preserve"> [4, 7]. Others have attempted to uncover latent behavior in </w:t>
+      </w:r>
+      <w:bookmarkStart w:id="0" w:name="_GoBack"/>
+      <w:r>
+        <w:rPr>
+          <w:b/>
+          <w:lang w:val="en-US"/>
+        </w:rPr>
+        <w:t>UML models</w:t>
+      </w:r>
+      <w:r>
+        <w:rPr>
+          <w:lang w:val="en-US"/>
+        </w:rPr>
+        <w:t xml:space="preserve"> </w:t>
+      </w:r>
+      <w:bookmarkEnd w:id="0"/>
+      <w:r>
+        <w:rPr>
+          <w:lang w:val="en-US"/>
+        </w:rPr>
+        <w:t>[5]. But the graph may be very complex and not practical that mining approaches generally rely on predetermined templates, such as the property patterns of Dwyer et al. [2]. Thus, only specific classes of constraints can be identified, instead of all the possibilities that a person could build, require, or understand data. Indeed, when a candidate pattern occurs very frequently, it might be the sign of triviality or tautology. Similarly, one may decide to consider only candidate patterns that are never contradicted in the learning data or tolerate a certain degree of falsification.</w:t>
       </w:r>
     </w:p>
     <w:p>
@@ -2037,20 +2336,168 @@
         <w:rPr>
           <w:lang w:val="en-US"/>
         </w:rPr>
-        <w:t>= Finden von häufigen Subgraphen, Graphen-Patterns</w:t>
-      </w:r>
-    </w:p>
-    <w:p>
-      <w:pPr>
-        <w:rPr>
-          <w:lang w:val="en-US"/>
-        </w:rPr>
-      </w:pPr>
-      <w:r>
-        <w:rPr>
-          <w:lang w:val="en-US"/>
-        </w:rPr>
-        <w:t>Wir wissen noch nicht wonach wir suchen!</w:t>
+        <w:t xml:space="preserve">= </w:t>
+      </w:r>
+      <w:proofErr w:type="spellStart"/>
+      <w:r>
+        <w:rPr>
+          <w:lang w:val="en-US"/>
+        </w:rPr>
+        <w:t>Finden</w:t>
+      </w:r>
+      <w:proofErr w:type="spellEnd"/>
+      <w:r>
+        <w:rPr>
+          <w:lang w:val="en-US"/>
+        </w:rPr>
+        <w:t xml:space="preserve"> von </w:t>
+      </w:r>
+      <w:proofErr w:type="spellStart"/>
+      <w:r>
+        <w:rPr>
+          <w:lang w:val="en-US"/>
+        </w:rPr>
+        <w:t>häufigen</w:t>
+      </w:r>
+      <w:proofErr w:type="spellEnd"/>
+      <w:r>
+        <w:rPr>
+          <w:lang w:val="en-US"/>
+        </w:rPr>
+        <w:t xml:space="preserve"> </w:t>
+      </w:r>
+      <w:proofErr w:type="spellStart"/>
+      <w:r>
+        <w:rPr>
+          <w:lang w:val="en-US"/>
+        </w:rPr>
+        <w:t>Subgraphen</w:t>
+      </w:r>
+      <w:proofErr w:type="spellEnd"/>
+      <w:r>
+        <w:rPr>
+          <w:lang w:val="en-US"/>
+        </w:rPr>
+        <w:t xml:space="preserve">, </w:t>
+      </w:r>
+      <w:proofErr w:type="spellStart"/>
+      <w:r>
+        <w:rPr>
+          <w:lang w:val="en-US"/>
+        </w:rPr>
+        <w:t>Graphen</w:t>
+      </w:r>
+      <w:proofErr w:type="spellEnd"/>
+      <w:r>
+        <w:rPr>
+          <w:lang w:val="en-US"/>
+        </w:rPr>
+        <w:t>-Patterns</w:t>
+      </w:r>
+    </w:p>
+    <w:p>
+      <w:pPr>
+        <w:rPr>
+          <w:lang w:val="en-US"/>
+        </w:rPr>
+      </w:pPr>
+      <w:proofErr w:type="spellStart"/>
+      <w:r>
+        <w:rPr>
+          <w:lang w:val="en-US"/>
+        </w:rPr>
+        <w:t>Wir</w:t>
+      </w:r>
+      <w:proofErr w:type="spellEnd"/>
+      <w:r>
+        <w:rPr>
+          <w:lang w:val="en-US"/>
+        </w:rPr>
+        <w:t xml:space="preserve"> </w:t>
+      </w:r>
+      <w:proofErr w:type="spellStart"/>
+      <w:r>
+        <w:rPr>
+          <w:lang w:val="en-US"/>
+        </w:rPr>
+        <w:t>wissen</w:t>
+      </w:r>
+      <w:proofErr w:type="spellEnd"/>
+      <w:r>
+        <w:rPr>
+          <w:lang w:val="en-US"/>
+        </w:rPr>
+        <w:t xml:space="preserve"> </w:t>
+      </w:r>
+      <w:proofErr w:type="spellStart"/>
+      <w:r>
+        <w:rPr>
+          <w:lang w:val="en-US"/>
+        </w:rPr>
+        <w:t>noch</w:t>
+      </w:r>
+      <w:proofErr w:type="spellEnd"/>
+      <w:r>
+        <w:rPr>
+          <w:lang w:val="en-US"/>
+        </w:rPr>
+        <w:t xml:space="preserve"> </w:t>
+      </w:r>
+      <w:proofErr w:type="spellStart"/>
+      <w:r>
+        <w:rPr>
+          <w:lang w:val="en-US"/>
+        </w:rPr>
+        <w:t>nicht</w:t>
+      </w:r>
+      <w:proofErr w:type="spellEnd"/>
+      <w:r>
+        <w:rPr>
+          <w:lang w:val="en-US"/>
+        </w:rPr>
+        <w:t xml:space="preserve"> </w:t>
+      </w:r>
+      <w:proofErr w:type="spellStart"/>
+      <w:r>
+        <w:rPr>
+          <w:lang w:val="en-US"/>
+        </w:rPr>
+        <w:t>wonach</w:t>
+      </w:r>
+      <w:proofErr w:type="spellEnd"/>
+      <w:r>
+        <w:rPr>
+          <w:lang w:val="en-US"/>
+        </w:rPr>
+        <w:t xml:space="preserve"> </w:t>
+      </w:r>
+      <w:proofErr w:type="spellStart"/>
+      <w:r>
+        <w:rPr>
+          <w:lang w:val="en-US"/>
+        </w:rPr>
+        <w:t>wir</w:t>
+      </w:r>
+      <w:proofErr w:type="spellEnd"/>
+      <w:r>
+        <w:rPr>
+          <w:lang w:val="en-US"/>
+        </w:rPr>
+        <w:t xml:space="preserve"> </w:t>
+      </w:r>
+      <w:proofErr w:type="spellStart"/>
+      <w:r>
+        <w:rPr>
+          <w:lang w:val="en-US"/>
+        </w:rPr>
+        <w:t>suchen</w:t>
+      </w:r>
+      <w:proofErr w:type="spellEnd"/>
+      <w:r>
+        <w:rPr>
+          <w:lang w:val="en-US"/>
+        </w:rPr>
+        <w:t>!</w:t>
       </w:r>
     </w:p>
     <w:p>
@@ -2084,7 +2531,6 @@
           <w:noProof/>
           <w:lang w:eastAsia="de-DE"/>
         </w:rPr>
-        <w:lastRenderedPageBreak/>
         <w:drawing>
           <wp:inline distT="0" distB="0" distL="0" distR="0" wp14:anchorId="2856CAA3" wp14:editId="6F46946F">
             <wp:extent cx="3003561" cy="3188473"/>
@@ -2128,6 +2574,184 @@
           <w:lang w:val="en-US"/>
         </w:rPr>
       </w:pPr>
+    </w:p>
+    <w:p>
+      <w:pPr>
+        <w:rPr>
+          <w:lang w:val="en-US"/>
+        </w:rPr>
+      </w:pPr>
+      <w:r>
+        <w:rPr>
+          <w:lang w:val="en-US"/>
+        </w:rPr>
+        <w:t>From [18]:</w:t>
+      </w:r>
+    </w:p>
+    <w:p>
+      <w:pPr>
+        <w:rPr>
+          <w:lang w:val="en-US"/>
+        </w:rPr>
+      </w:pPr>
+      <w:r>
+        <w:rPr>
+          <w:lang w:val="en-US"/>
+        </w:rPr>
+        <w:lastRenderedPageBreak/>
+        <w:drawing>
+          <wp:inline distT="0" distB="0" distL="0" distR="0" wp14:anchorId="4E8FE2F2" wp14:editId="2B443EF6">
+            <wp:extent cx="3424687" cy="3358247"/>
+            <wp:effectExtent l="0" t="0" r="4445" b="0"/>
+            <wp:docPr id="2" name="Grafik 2"/>
+            <wp:cNvGraphicFramePr>
+              <a:graphicFrameLocks xmlns:a="http://schemas.openxmlformats.org/drawingml/2006/main" noChangeAspect="1"/>
+            </wp:cNvGraphicFramePr>
+            <a:graphic xmlns:a="http://schemas.openxmlformats.org/drawingml/2006/main">
+              <a:graphicData uri="http://schemas.openxmlformats.org/drawingml/2006/picture">
+                <pic:pic xmlns:pic="http://schemas.openxmlformats.org/drawingml/2006/picture">
+                  <pic:nvPicPr>
+                    <pic:cNvPr id="1" name=""/>
+                    <pic:cNvPicPr/>
+                  </pic:nvPicPr>
+                  <pic:blipFill>
+                    <a:blip r:embed="rId7"/>
+                    <a:stretch>
+                      <a:fillRect/>
+                    </a:stretch>
+                  </pic:blipFill>
+                  <pic:spPr>
+                    <a:xfrm>
+                      <a:off x="0" y="0"/>
+                      <a:ext cx="3439667" cy="3372937"/>
+                    </a:xfrm>
+                    <a:prstGeom prst="rect">
+                      <a:avLst/>
+                    </a:prstGeom>
+                  </pic:spPr>
+                </pic:pic>
+              </a:graphicData>
+            </a:graphic>
+          </wp:inline>
+        </w:drawing>
+      </w:r>
+    </w:p>
+    <w:p>
+      <w:pPr>
+        <w:rPr>
+          <w:lang w:val="en-US"/>
+        </w:rPr>
+      </w:pPr>
+      <w:r>
+        <w:rPr>
+          <w:lang w:val="en-US"/>
+        </w:rPr>
+        <w:t xml:space="preserve">From </w:t>
+      </w:r>
+      <w:r>
+        <w:rPr>
+          <w:lang w:val="en-US"/>
+        </w:rPr>
+        <w:t>[</w:t>
+      </w:r>
+      <w:r>
+        <w:rPr>
+          <w:lang w:val="en-US"/>
+        </w:rPr>
+        <w:t>Automatic Steering of Behavioral Model Inference</w:t>
+      </w:r>
+      <w:r>
+        <w:rPr>
+          <w:lang w:val="en-US"/>
+        </w:rPr>
+        <w:t>]</w:t>
+      </w:r>
+      <w:r>
+        <w:rPr>
+          <w:lang w:val="en-US"/>
+        </w:rPr>
+        <w:t>:</w:t>
+      </w:r>
+    </w:p>
+    <w:p>
+      <w:pPr>
+        <w:rPr>
+          <w:lang w:val="en-US"/>
+        </w:rPr>
+      </w:pPr>
+      <w:r>
+        <w:rPr>
+          <w:lang w:val="en-US"/>
+        </w:rPr>
+        <w:drawing>
+          <wp:inline distT="0" distB="0" distL="0" distR="0" wp14:anchorId="77AC38B3" wp14:editId="420B2F3D">
+            <wp:extent cx="3726611" cy="2083381"/>
+            <wp:effectExtent l="0" t="0" r="7620" b="0"/>
+            <wp:docPr id="3" name="Grafik 3"/>
+            <wp:cNvGraphicFramePr>
+              <a:graphicFrameLocks xmlns:a="http://schemas.openxmlformats.org/drawingml/2006/main" noChangeAspect="1"/>
+            </wp:cNvGraphicFramePr>
+            <a:graphic xmlns:a="http://schemas.openxmlformats.org/drawingml/2006/main">
+              <a:graphicData uri="http://schemas.openxmlformats.org/drawingml/2006/picture">
+                <pic:pic xmlns:pic="http://schemas.openxmlformats.org/drawingml/2006/picture">
+                  <pic:nvPicPr>
+                    <pic:cNvPr id="1" name=""/>
+                    <pic:cNvPicPr/>
+                  </pic:nvPicPr>
+                  <pic:blipFill>
+                    <a:blip r:embed="rId8"/>
+                    <a:stretch>
+                      <a:fillRect/>
+                    </a:stretch>
+                  </pic:blipFill>
+                  <pic:spPr>
+                    <a:xfrm>
+                      <a:off x="0" y="0"/>
+                      <a:ext cx="3744918" cy="2093616"/>
+                    </a:xfrm>
+                    <a:prstGeom prst="rect">
+                      <a:avLst/>
+                    </a:prstGeom>
+                  </pic:spPr>
+                </pic:pic>
+              </a:graphicData>
+            </a:graphic>
+          </wp:inline>
+        </w:drawing>
+      </w:r>
+    </w:p>
+    <w:p>
+      <w:pPr>
+        <w:pStyle w:val="Listenabsatz"/>
+        <w:numPr>
+          <w:ilvl w:val="0"/>
+          <w:numId w:val="4"/>
+        </w:numPr>
+        <w:rPr>
+          <w:lang w:val="en-US"/>
+        </w:rPr>
+      </w:pPr>
+      <w:proofErr w:type="spellStart"/>
+      <w:r>
+        <w:rPr>
+          <w:lang w:val="en-US"/>
+        </w:rPr>
+        <w:t>Pre condition</w:t>
+      </w:r>
+      <w:proofErr w:type="spellEnd"/>
+      <w:r>
+        <w:rPr>
+          <w:lang w:val="en-US"/>
+        </w:rPr>
+        <w:t xml:space="preserve"> support = absolute probability of nodes in BN</w:t>
+      </w:r>
+    </w:p>
+    <w:p>
+      <w:pPr>
+        <w:rPr>
+          <w:lang w:val="en-US"/>
+        </w:rPr>
+      </w:pPr>
       <w:r>
         <w:rPr>
           <w:lang w:val="en-US"/>
@@ -2221,11 +2845,19 @@
           <w:lang w:val="en-US"/>
         </w:rPr>
       </w:pPr>
-      <w:r>
-        <w:rPr>
-          <w:lang w:val="en-US"/>
-        </w:rPr>
-        <w:t>Perracotta: Mining Temporal API Rules from Imperfect Traces</w:t>
+      <w:proofErr w:type="spellStart"/>
+      <w:r>
+        <w:rPr>
+          <w:lang w:val="en-US"/>
+        </w:rPr>
+        <w:t>Perracotta</w:t>
+      </w:r>
+      <w:proofErr w:type="spellEnd"/>
+      <w:r>
+        <w:rPr>
+          <w:lang w:val="en-US"/>
+        </w:rPr>
+        <w:t>: Mining Temporal API Rules from Imperfect Traces</w:t>
       </w:r>
     </w:p>
     <w:p>
@@ -2333,7 +2965,21 @@
         <w:rPr>
           <w:lang w:val="en-US"/>
         </w:rPr>
-        <w:t>General LTL Specification Mining (Texada)</w:t>
+        <w:t>General LTL Specification Mining (</w:t>
+      </w:r>
+      <w:proofErr w:type="spellStart"/>
+      <w:r>
+        <w:rPr>
+          <w:lang w:val="en-US"/>
+        </w:rPr>
+        <w:t>Texada</w:t>
+      </w:r>
+      <w:proofErr w:type="spellEnd"/>
+      <w:r>
+        <w:rPr>
+          <w:lang w:val="en-US"/>
+        </w:rPr>
+        <w:t>)</w:t>
       </w:r>
     </w:p>
     <w:p>
@@ -2347,11 +2993,19 @@
           <w:lang w:val="en-US"/>
         </w:rPr>
       </w:pPr>
-      <w:r>
-        <w:rPr>
-          <w:lang w:val="en-US"/>
-        </w:rPr>
-        <w:t>Javert: Fully Automatic Mining of General Temporal Properties from Dynamic Traces</w:t>
+      <w:proofErr w:type="spellStart"/>
+      <w:r>
+        <w:rPr>
+          <w:lang w:val="en-US"/>
+        </w:rPr>
+        <w:t>Javert</w:t>
+      </w:r>
+      <w:proofErr w:type="spellEnd"/>
+      <w:r>
+        <w:rPr>
+          <w:lang w:val="en-US"/>
+        </w:rPr>
+        <w:t>: Fully Automatic Mining of General Temporal Properties from Dynamic Traces</w:t>
       </w:r>
     </w:p>
     <w:p>
@@ -2491,11 +3145,19 @@
           <w:lang w:val="en-US"/>
         </w:rPr>
       </w:pPr>
-      <w:r>
-        <w:rPr>
-          <w:lang w:val="en-US"/>
-        </w:rPr>
-        <w:t>SMArTIC: Towards Building an Accurate, Robust and Scalable Specification Miner</w:t>
+      <w:proofErr w:type="spellStart"/>
+      <w:r>
+        <w:rPr>
+          <w:lang w:val="en-US"/>
+        </w:rPr>
+        <w:t>SMArTIC</w:t>
+      </w:r>
+      <w:proofErr w:type="spellEnd"/>
+      <w:r>
+        <w:rPr>
+          <w:lang w:val="en-US"/>
+        </w:rPr>
+        <w:t>: Towards Building an Accurate, Robust and Scalable Specification Miner</w:t>
       </w:r>
     </w:p>
     <w:p>
@@ -2609,7 +3271,21 @@
         <w:rPr>
           <w:lang w:val="en-US"/>
         </w:rPr>
-        <w:t xml:space="preserve"> (SpecForge)</w:t>
+        <w:t xml:space="preserve"> (</w:t>
+      </w:r>
+      <w:proofErr w:type="spellStart"/>
+      <w:r>
+        <w:rPr>
+          <w:lang w:val="en-US"/>
+        </w:rPr>
+        <w:t>SpecForge</w:t>
+      </w:r>
+      <w:proofErr w:type="spellEnd"/>
+      <w:r>
+        <w:rPr>
+          <w:lang w:val="en-US"/>
+        </w:rPr>
+        <w:t>)</w:t>
       </w:r>
     </w:p>
     <w:p>
@@ -2677,12 +3353,14 @@
           <w:lang w:val="en-US"/>
         </w:rPr>
       </w:pPr>
+      <w:proofErr w:type="spellStart"/>
       <w:r>
         <w:rPr>
           <w:lang w:val="en-US"/>
         </w:rPr>
         <w:t>GKtail_Automatic_generation_of_software_behavioral_models</w:t>
       </w:r>
+      <w:proofErr w:type="spellEnd"/>
     </w:p>
     <w:sectPr>
       <w:pgSz w:w="11906" w:h="16838"/>
@@ -2786,6 +3464,118 @@
     </w:lvl>
   </w:abstractNum>
   <w:abstractNum w:abstractNumId="1" w15:restartNumberingAfterBreak="0">
+    <w:nsid w:val="421F60FC"/>
+    <w:multiLevelType w:val="hybridMultilevel"/>
+    <w:tmpl w:val="AD44A546"/>
+    <w:lvl w:ilvl="0" w:tplc="F8A0D010">
+      <w:numFmt w:val="bullet"/>
+      <w:lvlText w:val=""/>
+      <w:lvlJc w:val="left"/>
+      <w:pPr>
+        <w:ind w:left="720" w:hanging="360"/>
+      </w:pPr>
+      <w:rPr>
+        <w:rFonts w:ascii="Wingdings" w:eastAsiaTheme="minorHAnsi" w:hAnsi="Wingdings" w:cstheme="minorBidi" w:hint="default"/>
+      </w:rPr>
+    </w:lvl>
+    <w:lvl w:ilvl="1" w:tplc="04070003" w:tentative="1">
+      <w:start w:val="1"/>
+      <w:numFmt w:val="bullet"/>
+      <w:lvlText w:val="o"/>
+      <w:lvlJc w:val="left"/>
+      <w:pPr>
+        <w:ind w:left="1440" w:hanging="360"/>
+      </w:pPr>
+      <w:rPr>
+        <w:rFonts w:ascii="Courier New" w:hAnsi="Courier New" w:cs="Courier New" w:hint="default"/>
+      </w:rPr>
+    </w:lvl>
+    <w:lvl w:ilvl="2" w:tplc="04070005" w:tentative="1">
+      <w:start w:val="1"/>
+      <w:numFmt w:val="bullet"/>
+      <w:lvlText w:val=""/>
+      <w:lvlJc w:val="left"/>
+      <w:pPr>
+        <w:ind w:left="2160" w:hanging="360"/>
+      </w:pPr>
+      <w:rPr>
+        <w:rFonts w:ascii="Wingdings" w:hAnsi="Wingdings" w:hint="default"/>
+      </w:rPr>
+    </w:lvl>
+    <w:lvl w:ilvl="3" w:tplc="04070001" w:tentative="1">
+      <w:start w:val="1"/>
+      <w:numFmt w:val="bullet"/>
+      <w:lvlText w:val=""/>
+      <w:lvlJc w:val="left"/>
+      <w:pPr>
+        <w:ind w:left="2880" w:hanging="360"/>
+      </w:pPr>
+      <w:rPr>
+        <w:rFonts w:ascii="Symbol" w:hAnsi="Symbol" w:hint="default"/>
+      </w:rPr>
+    </w:lvl>
+    <w:lvl w:ilvl="4" w:tplc="04070003" w:tentative="1">
+      <w:start w:val="1"/>
+      <w:numFmt w:val="bullet"/>
+      <w:lvlText w:val="o"/>
+      <w:lvlJc w:val="left"/>
+      <w:pPr>
+        <w:ind w:left="3600" w:hanging="360"/>
+      </w:pPr>
+      <w:rPr>
+        <w:rFonts w:ascii="Courier New" w:hAnsi="Courier New" w:cs="Courier New" w:hint="default"/>
+      </w:rPr>
+    </w:lvl>
+    <w:lvl w:ilvl="5" w:tplc="04070005" w:tentative="1">
+      <w:start w:val="1"/>
+      <w:numFmt w:val="bullet"/>
+      <w:lvlText w:val=""/>
+      <w:lvlJc w:val="left"/>
+      <w:pPr>
+        <w:ind w:left="4320" w:hanging="360"/>
+      </w:pPr>
+      <w:rPr>
+        <w:rFonts w:ascii="Wingdings" w:hAnsi="Wingdings" w:hint="default"/>
+      </w:rPr>
+    </w:lvl>
+    <w:lvl w:ilvl="6" w:tplc="04070001" w:tentative="1">
+      <w:start w:val="1"/>
+      <w:numFmt w:val="bullet"/>
+      <w:lvlText w:val=""/>
+      <w:lvlJc w:val="left"/>
+      <w:pPr>
+        <w:ind w:left="5040" w:hanging="360"/>
+      </w:pPr>
+      <w:rPr>
+        <w:rFonts w:ascii="Symbol" w:hAnsi="Symbol" w:hint="default"/>
+      </w:rPr>
+    </w:lvl>
+    <w:lvl w:ilvl="7" w:tplc="04070003" w:tentative="1">
+      <w:start w:val="1"/>
+      <w:numFmt w:val="bullet"/>
+      <w:lvlText w:val="o"/>
+      <w:lvlJc w:val="left"/>
+      <w:pPr>
+        <w:ind w:left="5760" w:hanging="360"/>
+      </w:pPr>
+      <w:rPr>
+        <w:rFonts w:ascii="Courier New" w:hAnsi="Courier New" w:cs="Courier New" w:hint="default"/>
+      </w:rPr>
+    </w:lvl>
+    <w:lvl w:ilvl="8" w:tplc="04070005" w:tentative="1">
+      <w:start w:val="1"/>
+      <w:numFmt w:val="bullet"/>
+      <w:lvlText w:val=""/>
+      <w:lvlJc w:val="left"/>
+      <w:pPr>
+        <w:ind w:left="6480" w:hanging="360"/>
+      </w:pPr>
+      <w:rPr>
+        <w:rFonts w:ascii="Wingdings" w:hAnsi="Wingdings" w:hint="default"/>
+      </w:rPr>
+    </w:lvl>
+  </w:abstractNum>
+  <w:abstractNum w:abstractNumId="2" w15:restartNumberingAfterBreak="0">
     <w:nsid w:val="63EE5B97"/>
     <w:multiLevelType w:val="hybridMultilevel"/>
     <w:tmpl w:val="B652E5D0"/>
@@ -2897,7 +3687,7 @@
       </w:rPr>
     </w:lvl>
   </w:abstractNum>
-  <w:abstractNum w:abstractNumId="2" w15:restartNumberingAfterBreak="0">
+  <w:abstractNum w:abstractNumId="3" w15:restartNumberingAfterBreak="0">
     <w:nsid w:val="697328D1"/>
     <w:multiLevelType w:val="hybridMultilevel"/>
     <w:tmpl w:val="63A05F3C"/>
@@ -2987,13 +3777,16 @@
     </w:lvl>
   </w:abstractNum>
   <w:num w:numId="1">
-    <w:abstractNumId w:val="1"/>
+    <w:abstractNumId w:val="2"/>
   </w:num>
   <w:num w:numId="2">
     <w:abstractNumId w:val="0"/>
   </w:num>
   <w:num w:numId="3">
-    <w:abstractNumId w:val="2"/>
+    <w:abstractNumId w:val="3"/>
+  </w:num>
+  <w:num w:numId="4">
+    <w:abstractNumId w:val="1"/>
   </w:num>
 </w:numbering>
 </file>
@@ -3708,7 +4501,7 @@
 </file>
 
 <file path=customXml/itemProps1.xml><?xml version="1.0" encoding="utf-8"?>
-<ds:datastoreItem xmlns:ds="http://schemas.openxmlformats.org/officeDocument/2006/customXml" ds:itemID="{4484B747-FB32-476F-9B6B-9FD3081C580E}">
+<ds:datastoreItem xmlns:ds="http://schemas.openxmlformats.org/officeDocument/2006/customXml" ds:itemID="{2FED443B-E478-47DA-B1FB-54632F9083E2}">
   <ds:schemaRefs>
     <ds:schemaRef ds:uri="http://schemas.openxmlformats.org/officeDocument/2006/bibliography"/>
   </ds:schemaRefs>

</xml_diff>

<commit_message>
update Spec Mining & SpecMiner tool links
</commit_message>
<xml_diff>
--- a/SpecMining.docx
+++ b/SpecMining.docx
@@ -466,19 +466,11 @@
           <w:lang w:val="en-US"/>
         </w:rPr>
       </w:pPr>
-      <w:proofErr w:type="spellStart"/>
-      <w:r>
-        <w:rPr>
-          <w:lang w:val="en-US"/>
-        </w:rPr>
-        <w:t>Texada</w:t>
-      </w:r>
-      <w:proofErr w:type="spellEnd"/>
-      <w:r>
-        <w:rPr>
-          <w:lang w:val="en-US"/>
-        </w:rPr>
-        <w:t xml:space="preserve"> (Traces-&gt; Spec)</w:t>
+      <w:r>
+        <w:rPr>
+          <w:lang w:val="en-US"/>
+        </w:rPr>
+        <w:t>Texada (Traces-&gt; Spec)</w:t>
       </w:r>
       <w:r>
         <w:rPr>
@@ -516,28 +508,12 @@
           <w:lang w:val="en-US"/>
         </w:rPr>
       </w:pPr>
-      <w:proofErr w:type="spellStart"/>
-      <w:r>
-        <w:rPr>
-          <w:lang w:val="en-US"/>
-        </w:rPr>
-        <w:t>Quarey</w:t>
-      </w:r>
-      <w:proofErr w:type="spellEnd"/>
-      <w:r>
-        <w:rPr>
-          <w:lang w:val="en-US"/>
-        </w:rPr>
-        <w:t xml:space="preserve"> = Daikon + </w:t>
-      </w:r>
-      <w:proofErr w:type="spellStart"/>
-      <w:r>
-        <w:rPr>
-          <w:lang w:val="en-US"/>
-        </w:rPr>
-        <w:t>Texada</w:t>
-      </w:r>
-      <w:proofErr w:type="spellEnd"/>
+      <w:r>
+        <w:rPr>
+          <w:lang w:val="en-US"/>
+        </w:rPr>
+        <w:t>Quarey = Daikon + Texada</w:t>
+      </w:r>
     </w:p>
     <w:p>
       <w:pPr>
@@ -568,19 +544,11 @@
           <w:lang w:val="en-US"/>
         </w:rPr>
       </w:pPr>
-      <w:proofErr w:type="spellStart"/>
-      <w:r>
-        <w:rPr>
-          <w:lang w:val="en-US"/>
-        </w:rPr>
-        <w:t>Perracotta</w:t>
-      </w:r>
-      <w:proofErr w:type="spellEnd"/>
-      <w:r>
-        <w:rPr>
-          <w:lang w:val="en-US"/>
-        </w:rPr>
-        <w:t xml:space="preserve"> (Traces -&gt; Spec)</w:t>
+      <w:r>
+        <w:rPr>
+          <w:lang w:val="en-US"/>
+        </w:rPr>
+        <w:t>Perracotta (Traces -&gt; Spec)</w:t>
       </w:r>
       <w:r>
         <w:rPr>
@@ -618,19 +586,11 @@
           <w:lang w:val="en-US"/>
         </w:rPr>
       </w:pPr>
-      <w:proofErr w:type="spellStart"/>
-      <w:r>
-        <w:rPr>
-          <w:lang w:val="en-US"/>
-        </w:rPr>
-        <w:t>Javert</w:t>
-      </w:r>
-      <w:proofErr w:type="spellEnd"/>
-      <w:r>
-        <w:rPr>
-          <w:lang w:val="en-US"/>
-        </w:rPr>
-        <w:t xml:space="preserve"> [11] uses [12]</w:t>
+      <w:r>
+        <w:rPr>
+          <w:lang w:val="en-US"/>
+        </w:rPr>
+        <w:t>Javert [11] uses [12]</w:t>
       </w:r>
     </w:p>
     <w:p>
@@ -662,7 +622,6 @@
           <w:lang w:val="en-US"/>
         </w:rPr>
       </w:pPr>
-      <w:proofErr w:type="spellStart"/>
       <w:r>
         <w:rPr>
           <w:lang w:val="en-US"/>
@@ -673,40 +632,25 @@
         <w:rPr>
           <w:lang w:val="en-US"/>
         </w:rPr>
-        <w:t>artic</w:t>
-      </w:r>
-      <w:proofErr w:type="spellEnd"/>
-      <w:r>
-        <w:rPr>
-          <w:lang w:val="en-US"/>
-        </w:rPr>
-        <w:t xml:space="preserve"> [19]</w:t>
-      </w:r>
-    </w:p>
-    <w:p>
-      <w:pPr>
-        <w:pStyle w:val="Listenabsatz"/>
-        <w:numPr>
-          <w:ilvl w:val="0"/>
-          <w:numId w:val="1"/>
-        </w:numPr>
-        <w:rPr>
-          <w:lang w:val="en-US"/>
-        </w:rPr>
-      </w:pPr>
-      <w:proofErr w:type="spellStart"/>
-      <w:r>
-        <w:rPr>
-          <w:lang w:val="en-US"/>
-        </w:rPr>
-        <w:t>SpecForge</w:t>
-      </w:r>
-      <w:proofErr w:type="spellEnd"/>
-      <w:r>
-        <w:rPr>
-          <w:lang w:val="en-US"/>
-        </w:rPr>
-        <w:t xml:space="preserve"> [25]</w:t>
+        <w:t>artic [19]</w:t>
+      </w:r>
+    </w:p>
+    <w:p>
+      <w:pPr>
+        <w:pStyle w:val="Listenabsatz"/>
+        <w:numPr>
+          <w:ilvl w:val="0"/>
+          <w:numId w:val="1"/>
+        </w:numPr>
+        <w:rPr>
+          <w:lang w:val="en-US"/>
+        </w:rPr>
+      </w:pPr>
+      <w:r>
+        <w:rPr>
+          <w:lang w:val="en-US"/>
+        </w:rPr>
+        <w:t>SpecForge [25]</w:t>
       </w:r>
     </w:p>
     <w:p>
@@ -738,19 +682,11 @@
           <w:lang w:val="en-US"/>
         </w:rPr>
       </w:pPr>
-      <w:proofErr w:type="spellStart"/>
-      <w:r>
-        <w:rPr>
-          <w:lang w:val="en-US"/>
-        </w:rPr>
-        <w:t>PeTaMi</w:t>
-      </w:r>
-      <w:proofErr w:type="spellEnd"/>
-      <w:r>
-        <w:rPr>
-          <w:lang w:val="en-US"/>
-        </w:rPr>
-        <w:t xml:space="preserve"> [27]</w:t>
+      <w:r>
+        <w:rPr>
+          <w:lang w:val="en-US"/>
+        </w:rPr>
+        <w:t>PeTaMi [27]</w:t>
       </w:r>
     </w:p>
     <w:p>
@@ -871,139 +807,74 @@
         <w:rPr>
           <w:lang w:val="en-US"/>
         </w:rPr>
-        <w:t>properties must</w:t>
-      </w:r>
-      <w:r>
-        <w:rPr>
-          <w:lang w:val="en-US"/>
-        </w:rPr>
-        <w:t xml:space="preserve"> </w:t>
-      </w:r>
-      <w:r>
-        <w:rPr>
-          <w:lang w:val="en-US"/>
-        </w:rPr>
-        <w:t>be specified in advance, a time-consuming process</w:t>
-      </w:r>
-    </w:p>
-    <w:p>
-      <w:pPr>
-        <w:pStyle w:val="Listenabsatz"/>
-        <w:numPr>
-          <w:ilvl w:val="0"/>
-          <w:numId w:val="1"/>
-        </w:numPr>
-        <w:rPr>
-          <w:lang w:val="en-US"/>
-        </w:rPr>
-      </w:pPr>
-      <w:proofErr w:type="spellStart"/>
-      <w:r>
-        <w:t>inspect</w:t>
-      </w:r>
-      <w:proofErr w:type="spellEnd"/>
-      <w:r>
-        <w:t xml:space="preserve"> </w:t>
-      </w:r>
-      <w:proofErr w:type="spellStart"/>
-      <w:r>
-        <w:t>execution</w:t>
-      </w:r>
-      <w:proofErr w:type="spellEnd"/>
-      <w:r>
-        <w:t xml:space="preserve"> </w:t>
-      </w:r>
-      <w:proofErr w:type="spellStart"/>
-      <w:r>
-        <w:t>logs</w:t>
-      </w:r>
-      <w:proofErr w:type="spellEnd"/>
-      <w:r>
-        <w:t xml:space="preserve"> </w:t>
-      </w:r>
-      <w:proofErr w:type="spellStart"/>
-      <w:r>
-        <w:t>and</w:t>
-      </w:r>
-      <w:proofErr w:type="spellEnd"/>
-      <w:r>
-        <w:t xml:space="preserve"> </w:t>
-      </w:r>
-      <w:proofErr w:type="spellStart"/>
-      <w:r>
-        <w:t>documentation</w:t>
-      </w:r>
-      <w:proofErr w:type="spellEnd"/>
-      <w:r>
-        <w:t xml:space="preserve"> (</w:t>
-      </w:r>
-      <w:proofErr w:type="spellStart"/>
-      <w:r>
-        <w:t>hard</w:t>
-      </w:r>
-      <w:proofErr w:type="spellEnd"/>
-      <w:r>
-        <w:t xml:space="preserve"> </w:t>
-      </w:r>
-      <w:proofErr w:type="spellStart"/>
-      <w:r>
-        <w:t>process</w:t>
-      </w:r>
-      <w:proofErr w:type="spellEnd"/>
-      <w:r>
-        <w:t xml:space="preserve">, </w:t>
-      </w:r>
-      <w:proofErr w:type="spellStart"/>
-      <w:r>
-        <w:t>doc</w:t>
-      </w:r>
-      <w:proofErr w:type="spellEnd"/>
-      <w:r>
-        <w:t xml:space="preserve"> out </w:t>
-      </w:r>
-      <w:proofErr w:type="spellStart"/>
-      <w:r>
-        <w:t>of</w:t>
-      </w:r>
-      <w:proofErr w:type="spellEnd"/>
-      <w:r>
-        <w:t xml:space="preserve"> </w:t>
-      </w:r>
-      <w:proofErr w:type="spellStart"/>
-      <w:r>
-        <w:t>date</w:t>
-      </w:r>
-      <w:proofErr w:type="spellEnd"/>
-      <w:r>
-        <w:t xml:space="preserve"> </w:t>
-      </w:r>
-      <w:proofErr w:type="spellStart"/>
-      <w:r>
-        <w:t>or</w:t>
-      </w:r>
-      <w:proofErr w:type="spellEnd"/>
-      <w:r>
-        <w:t xml:space="preserve"> </w:t>
-      </w:r>
-      <w:proofErr w:type="spellStart"/>
-      <w:r>
-        <w:t>incomplete</w:t>
-      </w:r>
-      <w:proofErr w:type="spellEnd"/>
-      <w:r>
-        <w:t>)</w:t>
-      </w:r>
-    </w:p>
-    <w:p>
-      <w:pPr>
-        <w:rPr>
-          <w:lang w:val="en-US"/>
-        </w:rPr>
-      </w:pPr>
-      <w:r>
-        <w:rPr>
-          <w:lang w:val="en-US"/>
-        </w:rPr>
+        <w:t>properties must be specified in advance, a time-consuming process</w:t>
+      </w:r>
+    </w:p>
+    <w:p>
+      <w:pPr>
+        <w:pStyle w:val="Listenabsatz"/>
+        <w:numPr>
+          <w:ilvl w:val="0"/>
+          <w:numId w:val="1"/>
+        </w:numPr>
+        <w:rPr>
+          <w:lang w:val="en-US"/>
+        </w:rPr>
+      </w:pPr>
+      <w:r>
+        <w:rPr>
+          <w:lang w:val="en-US"/>
+        </w:rPr>
+        <w:t>inspect execution logs and documentation (hard process, doc out of date or incomplete)</w:t>
+      </w:r>
+    </w:p>
+    <w:p>
+      <w:pPr>
+        <w:pStyle w:val="Listenabsatz"/>
+        <w:numPr>
+          <w:ilvl w:val="0"/>
+          <w:numId w:val="1"/>
+        </w:numPr>
+        <w:rPr>
+          <w:lang w:val="en-US"/>
+        </w:rPr>
+      </w:pPr>
+      <w:r>
+        <w:rPr>
+          <w:lang w:val="en-US"/>
+        </w:rPr>
+        <w:t>Hard deadlines, short time-to-market requirements</w:t>
+      </w:r>
+    </w:p>
+    <w:p>
+      <w:pPr>
+        <w:pStyle w:val="Listenabsatz"/>
+        <w:numPr>
+          <w:ilvl w:val="0"/>
+          <w:numId w:val="1"/>
+        </w:numPr>
+        <w:rPr>
+          <w:lang w:val="en-US"/>
+        </w:rPr>
+      </w:pPr>
+      <w:r>
+        <w:rPr>
+          <w:lang w:val="en-US"/>
+        </w:rPr>
+        <w:t>Software changes often/frequently, but the documentation remains unchanged</w:t>
+      </w:r>
+    </w:p>
+    <w:p>
+      <w:pPr>
+        <w:rPr>
+          <w:lang w:val="en-US"/>
+        </w:rPr>
+      </w:pPr>
+      <w:r>
+        <w:rPr>
+          <w:lang w:val="en-US"/>
+        </w:rPr>
+        <w:lastRenderedPageBreak/>
         <w:t>Specifications for:</w:t>
       </w:r>
     </w:p>
@@ -1022,7 +893,6 @@
         <w:rPr>
           <w:lang w:val="en-US"/>
         </w:rPr>
-        <w:lastRenderedPageBreak/>
         <w:t xml:space="preserve">[10] </w:t>
       </w:r>
       <w:r>
@@ -1077,22 +947,28 @@
         <w:rPr>
           <w:lang w:val="en-US"/>
         </w:rPr>
-        <w:t xml:space="preserve">[20] </w:t>
-      </w:r>
-      <w:proofErr w:type="gramStart"/>
-      <w:r>
-        <w:rPr>
-          <w:lang w:val="en-US"/>
-        </w:rPr>
-        <w:t>testing</w:t>
-      </w:r>
-      <w:proofErr w:type="gramEnd"/>
-      <w:r>
-        <w:rPr>
-          <w:lang w:val="en-US"/>
-        </w:rPr>
-        <w:t>, verification, anomaly detection, and debugging purposes.</w:t>
-      </w:r>
+        <w:t>[20] testing, verification, anomaly detection, and debugging purposes.</w:t>
+      </w:r>
+    </w:p>
+    <w:p>
+      <w:pPr>
+        <w:pStyle w:val="Listenabsatz"/>
+        <w:numPr>
+          <w:ilvl w:val="0"/>
+          <w:numId w:val="1"/>
+        </w:numPr>
+        <w:rPr>
+          <w:lang w:val="en-US"/>
+        </w:rPr>
+      </w:pPr>
+      <w:r>
+        <w:rPr>
+          <w:lang w:val="en-US"/>
+        </w:rPr>
+        <w:t>[Lo_Thesis] documentation, input for formal program verification tools</w:t>
+      </w:r>
+      <w:bookmarkStart w:id="0" w:name="_GoBack"/>
+      <w:bookmarkEnd w:id="0"/>
     </w:p>
     <w:p>
       <w:pPr>
@@ -1306,19 +1182,11 @@
           <w:lang w:val="en-US"/>
         </w:rPr>
       </w:pPr>
-      <w:proofErr w:type="gramStart"/>
-      <w:r>
-        <w:rPr>
-          <w:lang w:val="en-US"/>
-        </w:rPr>
-        <w:t>working</w:t>
-      </w:r>
-      <w:proofErr w:type="gramEnd"/>
-      <w:r>
-        <w:rPr>
-          <w:lang w:val="en-US"/>
-        </w:rPr>
-        <w:t xml:space="preserve"> program is well enough debugged to reveal strong hints of correct protocols, our tool infers a specification by observing program execution)</w:t>
+      <w:r>
+        <w:rPr>
+          <w:lang w:val="en-US"/>
+        </w:rPr>
+        <w:t>working program is well enough debugged to reveal strong hints of correct protocols, our tool infers a specification by observing program execution)</w:t>
       </w:r>
       <w:r>
         <w:rPr>
@@ -1362,16 +1230,8 @@
         <w:rPr>
           <w:lang w:val="en-US"/>
         </w:rPr>
-        <w:t>1.3.3</w:t>
-      </w:r>
-      <w:proofErr w:type="gramStart"/>
-      <w:r>
-        <w:rPr>
-          <w:lang w:val="en-US"/>
-        </w:rPr>
-        <w:t>:</w:t>
-      </w:r>
-      <w:proofErr w:type="gramEnd"/>
+        <w:t>1.3.3:</w:t>
+      </w:r>
       <w:r>
         <w:rPr>
           <w:lang w:val="en-US"/>
@@ -1422,21 +1282,7 @@
         <w:rPr>
           <w:lang w:val="en-US"/>
         </w:rPr>
-        <w:t xml:space="preserve">by reasoning about the program statically. </w:t>
-      </w:r>
-      <w:proofErr w:type="gramStart"/>
-      <w:r>
-        <w:rPr>
-          <w:lang w:val="en-US"/>
-        </w:rPr>
-        <w:t>on</w:t>
-      </w:r>
-      <w:proofErr w:type="gramEnd"/>
-      <w:r>
-        <w:rPr>
-          <w:lang w:val="en-US"/>
-        </w:rPr>
-        <w:t xml:space="preserve"> source code of a program to directly infer a set of rules that the program should obey.</w:t>
+        <w:t>by reasoning about the program statically. on source code of a program to directly infer a set of rules that the program should obey.</w:t>
       </w:r>
       <w:r>
         <w:rPr>
@@ -1449,21 +1295,7 @@
         <w:rPr>
           <w:lang w:val="en-US"/>
         </w:rPr>
-        <w:t>[8</w:t>
-      </w:r>
-      <w:proofErr w:type="gramStart"/>
-      <w:r>
-        <w:rPr>
-          <w:lang w:val="en-US"/>
-        </w:rPr>
-        <w:t>,9</w:t>
-      </w:r>
-      <w:proofErr w:type="gramEnd"/>
-      <w:r>
-        <w:rPr>
-          <w:lang w:val="en-US"/>
-        </w:rPr>
-        <w:t>]</w:t>
+        <w:t>[8,9]</w:t>
       </w:r>
     </w:p>
     <w:p>
@@ -1515,21 +1347,7 @@
         <w:rPr>
           <w:lang w:val="en-US"/>
         </w:rPr>
-        <w:t xml:space="preserve">1.3.4: Applications: Design Understanding, Verification, </w:t>
-      </w:r>
-      <w:proofErr w:type="gramStart"/>
-      <w:r>
-        <w:rPr>
-          <w:lang w:val="en-US"/>
-        </w:rPr>
-        <w:t>Synthesis, Classification (+description</w:t>
-      </w:r>
-      <w:proofErr w:type="gramEnd"/>
-      <w:r>
-        <w:rPr>
-          <w:lang w:val="en-US"/>
-        </w:rPr>
-        <w:t>)</w:t>
+        <w:t>1.3.4: Applications: Design Understanding, Verification, Synthesis, Classification (+description)</w:t>
       </w:r>
     </w:p>
     <w:p>
@@ -1627,7 +1445,6 @@
         <w:rPr>
           <w:lang w:val="en-US"/>
         </w:rPr>
-        <w:lastRenderedPageBreak/>
         <w:t>3.3:</w:t>
       </w:r>
       <w:r>
@@ -1673,104 +1490,7 @@
           <w:lang w:val="en-US"/>
         </w:rPr>
         <w:br/>
-      </w:r>
-      <w:proofErr w:type="gramStart"/>
-      <w:r>
-        <w:rPr>
-          <w:lang w:val="en-US"/>
-        </w:rPr>
-        <w:t>This</w:t>
-      </w:r>
-      <w:proofErr w:type="gramEnd"/>
-      <w:r>
-        <w:rPr>
-          <w:lang w:val="en-US"/>
-        </w:rPr>
-        <w:t xml:space="preserve"> approach uses a small predefined set of patterns to generate hypothesis specifications and check these against examples. This is motivated by the idea that most specifications use only a few small patterns. Taking either a known or inferred alphabet an instance of each pattern for each combination of symbols is generated and checked. For example, the pattern (ab)* over alphabet {x; y; z} generates (</w:t>
-      </w:r>
-      <w:proofErr w:type="spellStart"/>
-      <w:r>
-        <w:rPr>
-          <w:lang w:val="en-US"/>
-        </w:rPr>
-        <w:t>xy</w:t>
-      </w:r>
-      <w:proofErr w:type="spellEnd"/>
-      <w:r>
-        <w:rPr>
-          <w:lang w:val="en-US"/>
-        </w:rPr>
-        <w:t>)*; (</w:t>
-      </w:r>
-      <w:proofErr w:type="spellStart"/>
-      <w:r>
-        <w:rPr>
-          <w:lang w:val="en-US"/>
-        </w:rPr>
-        <w:t>yx</w:t>
-      </w:r>
-      <w:proofErr w:type="spellEnd"/>
-      <w:r>
-        <w:rPr>
-          <w:lang w:val="en-US"/>
-        </w:rPr>
-        <w:t>)*; (</w:t>
-      </w:r>
-      <w:proofErr w:type="spellStart"/>
-      <w:r>
-        <w:rPr>
-          <w:lang w:val="en-US"/>
-        </w:rPr>
-        <w:t>xz</w:t>
-      </w:r>
-      <w:proofErr w:type="spellEnd"/>
-      <w:r>
-        <w:rPr>
-          <w:lang w:val="en-US"/>
-        </w:rPr>
-        <w:t>)*; (</w:t>
-      </w:r>
-      <w:proofErr w:type="spellStart"/>
-      <w:r>
-        <w:rPr>
-          <w:lang w:val="en-US"/>
-        </w:rPr>
-        <w:t>zx</w:t>
-      </w:r>
-      <w:proofErr w:type="spellEnd"/>
-      <w:r>
-        <w:rPr>
-          <w:lang w:val="en-US"/>
-        </w:rPr>
-        <w:t>)*; (</w:t>
-      </w:r>
-      <w:proofErr w:type="spellStart"/>
-      <w:r>
-        <w:rPr>
-          <w:lang w:val="en-US"/>
-        </w:rPr>
-        <w:t>yz</w:t>
-      </w:r>
-      <w:proofErr w:type="spellEnd"/>
-      <w:r>
-        <w:rPr>
-          <w:lang w:val="en-US"/>
-        </w:rPr>
-        <w:t>)*; (</w:t>
-      </w:r>
-      <w:proofErr w:type="spellStart"/>
-      <w:r>
-        <w:rPr>
-          <w:lang w:val="en-US"/>
-        </w:rPr>
-        <w:t>zy</w:t>
-      </w:r>
-      <w:proofErr w:type="spellEnd"/>
-      <w:r>
-        <w:rPr>
-          <w:lang w:val="en-US"/>
-        </w:rPr>
-        <w:t xml:space="preserve">)* to be checked. These patterns capture </w:t>
+        <w:t xml:space="preserve">This approach uses a small predefined set of patterns to generate hypothesis specifications and check these against examples. This is motivated by the idea that most specifications use only a few small patterns. Taking either a known or inferred alphabet an instance of each pattern for each combination of symbols is generated and checked. For example, the pattern (ab)* over alphabet {x; y; z} generates (xy)*; (yx)*; (xz)*; (zx)*; (yz)*; (zy)* to be checked. These patterns capture </w:t>
       </w:r>
       <w:r>
         <w:rPr>
@@ -1783,21 +1503,7 @@
         <w:rPr>
           <w:lang w:val="en-US"/>
         </w:rPr>
-        <w:t xml:space="preserve"> rather than undesired </w:t>
-      </w:r>
-      <w:proofErr w:type="spellStart"/>
-      <w:r>
-        <w:rPr>
-          <w:lang w:val="en-US"/>
-        </w:rPr>
-        <w:t>behaviour</w:t>
-      </w:r>
-      <w:proofErr w:type="spellEnd"/>
-      <w:r>
-        <w:rPr>
-          <w:lang w:val="en-US"/>
-        </w:rPr>
-        <w:t>.</w:t>
+        <w:t xml:space="preserve"> rather than undesired behaviour.</w:t>
       </w:r>
     </w:p>
     <w:p>
@@ -1863,35 +1569,7 @@
           <w:lang w:val="en-US"/>
         </w:rPr>
         <w:br/>
-        <w:t xml:space="preserve">The source code describes the exact </w:t>
-      </w:r>
-      <w:proofErr w:type="spellStart"/>
-      <w:r>
-        <w:rPr>
-          <w:lang w:val="en-US"/>
-        </w:rPr>
-        <w:t>behaviour</w:t>
-      </w:r>
-      <w:proofErr w:type="spellEnd"/>
-      <w:r>
-        <w:rPr>
-          <w:lang w:val="en-US"/>
-        </w:rPr>
-        <w:t xml:space="preserve"> of the program, but does not include runtime information or indicate the most common </w:t>
-      </w:r>
-      <w:proofErr w:type="spellStart"/>
-      <w:r>
-        <w:rPr>
-          <w:lang w:val="en-US"/>
-        </w:rPr>
-        <w:t>behaviours</w:t>
-      </w:r>
-      <w:proofErr w:type="spellEnd"/>
-      <w:r>
-        <w:rPr>
-          <w:lang w:val="en-US"/>
-        </w:rPr>
-        <w:t>. Additionally mining from source code may lead to specifications of implementation decisions not design decisions. For this, and other, reasons mining from execution traces seems preferable.</w:t>
+        <w:t>The source code describes the exact behaviour of the program, but does not include runtime information or indicate the most common behaviours. Additionally mining from source code may lead to specifications of implementation decisions not design decisions. For this, and other, reasons mining from execution traces seems preferable.</w:t>
       </w:r>
     </w:p>
     <w:p>
@@ -1917,21 +1595,7 @@
         <w:rPr>
           <w:lang w:val="en-US"/>
         </w:rPr>
-        <w:t>: Program Comprehension, Testing, Verification, Security, Controlling Programs, Music Recognition (+</w:t>
-      </w:r>
-      <w:proofErr w:type="spellStart"/>
-      <w:r>
-        <w:rPr>
-          <w:lang w:val="en-US"/>
-        </w:rPr>
-        <w:t>infos</w:t>
-      </w:r>
-      <w:proofErr w:type="spellEnd"/>
-      <w:r>
-        <w:rPr>
-          <w:lang w:val="en-US"/>
-        </w:rPr>
-        <w:t>)</w:t>
+        <w:t>: Program Comprehension, Testing, Verification, Security, Controlling Programs, Music Recognition (+infos)</w:t>
       </w:r>
     </w:p>
     <w:p>
@@ -2112,7 +1776,6 @@
         <w:rPr>
           <w:lang w:val="en-US"/>
         </w:rPr>
-        <w:lastRenderedPageBreak/>
         <w:t xml:space="preserve">Some work has been done on mining temporal specifications from libraries in the form of </w:t>
       </w:r>
       <w:r>
@@ -2141,7 +1804,6 @@
         </w:rPr>
         <w:t xml:space="preserve"> [4, 7]. Others have attempted to uncover latent behavior in </w:t>
       </w:r>
-      <w:bookmarkStart w:id="0" w:name="_GoBack"/>
       <w:r>
         <w:rPr>
           <w:b/>
@@ -2153,14 +1815,7 @@
         <w:rPr>
           <w:lang w:val="en-US"/>
         </w:rPr>
-        <w:t xml:space="preserve"> </w:t>
-      </w:r>
-      <w:bookmarkEnd w:id="0"/>
-      <w:r>
-        <w:rPr>
-          <w:lang w:val="en-US"/>
-        </w:rPr>
-        <w:t>[5]. But the graph may be very complex and not practical that mining approaches generally rely on predetermined templates, such as the property patterns of Dwyer et al. [2]. Thus, only specific classes of constraints can be identified, instead of all the possibilities that a person could build, require, or understand data. Indeed, when a candidate pattern occurs very frequently, it might be the sign of triviality or tautology. Similarly, one may decide to consider only candidate patterns that are never contradicted in the learning data or tolerate a certain degree of falsification.</w:t>
+        <w:t xml:space="preserve"> [5]. But the graph may be very complex and not practical that mining approaches generally rely on predetermined templates, such as the property patterns of Dwyer et al. [2]. Thus, only specific classes of constraints can be identified, instead of all the possibilities that a person could build, require, or understand data. Indeed, when a candidate pattern occurs very frequently, it might be the sign of triviality or tautology. Similarly, one may decide to consider only candidate patterns that are never contradicted in the learning data or tolerate a certain degree of falsification.</w:t>
       </w:r>
     </w:p>
     <w:p>
@@ -2336,168 +1991,20 @@
         <w:rPr>
           <w:lang w:val="en-US"/>
         </w:rPr>
-        <w:t xml:space="preserve">= </w:t>
-      </w:r>
-      <w:proofErr w:type="spellStart"/>
-      <w:r>
-        <w:rPr>
-          <w:lang w:val="en-US"/>
-        </w:rPr>
-        <w:t>Finden</w:t>
-      </w:r>
-      <w:proofErr w:type="spellEnd"/>
-      <w:r>
-        <w:rPr>
-          <w:lang w:val="en-US"/>
-        </w:rPr>
-        <w:t xml:space="preserve"> von </w:t>
-      </w:r>
-      <w:proofErr w:type="spellStart"/>
-      <w:r>
-        <w:rPr>
-          <w:lang w:val="en-US"/>
-        </w:rPr>
-        <w:t>häufigen</w:t>
-      </w:r>
-      <w:proofErr w:type="spellEnd"/>
-      <w:r>
-        <w:rPr>
-          <w:lang w:val="en-US"/>
-        </w:rPr>
-        <w:t xml:space="preserve"> </w:t>
-      </w:r>
-      <w:proofErr w:type="spellStart"/>
-      <w:r>
-        <w:rPr>
-          <w:lang w:val="en-US"/>
-        </w:rPr>
-        <w:t>Subgraphen</w:t>
-      </w:r>
-      <w:proofErr w:type="spellEnd"/>
-      <w:r>
-        <w:rPr>
-          <w:lang w:val="en-US"/>
-        </w:rPr>
-        <w:t xml:space="preserve">, </w:t>
-      </w:r>
-      <w:proofErr w:type="spellStart"/>
-      <w:r>
-        <w:rPr>
-          <w:lang w:val="en-US"/>
-        </w:rPr>
-        <w:t>Graphen</w:t>
-      </w:r>
-      <w:proofErr w:type="spellEnd"/>
-      <w:r>
-        <w:rPr>
-          <w:lang w:val="en-US"/>
-        </w:rPr>
-        <w:t>-Patterns</w:t>
-      </w:r>
-    </w:p>
-    <w:p>
-      <w:pPr>
-        <w:rPr>
-          <w:lang w:val="en-US"/>
-        </w:rPr>
-      </w:pPr>
-      <w:proofErr w:type="spellStart"/>
-      <w:r>
-        <w:rPr>
-          <w:lang w:val="en-US"/>
-        </w:rPr>
-        <w:t>Wir</w:t>
-      </w:r>
-      <w:proofErr w:type="spellEnd"/>
-      <w:r>
-        <w:rPr>
-          <w:lang w:val="en-US"/>
-        </w:rPr>
-        <w:t xml:space="preserve"> </w:t>
-      </w:r>
-      <w:proofErr w:type="spellStart"/>
-      <w:r>
-        <w:rPr>
-          <w:lang w:val="en-US"/>
-        </w:rPr>
-        <w:t>wissen</w:t>
-      </w:r>
-      <w:proofErr w:type="spellEnd"/>
-      <w:r>
-        <w:rPr>
-          <w:lang w:val="en-US"/>
-        </w:rPr>
-        <w:t xml:space="preserve"> </w:t>
-      </w:r>
-      <w:proofErr w:type="spellStart"/>
-      <w:r>
-        <w:rPr>
-          <w:lang w:val="en-US"/>
-        </w:rPr>
-        <w:t>noch</w:t>
-      </w:r>
-      <w:proofErr w:type="spellEnd"/>
-      <w:r>
-        <w:rPr>
-          <w:lang w:val="en-US"/>
-        </w:rPr>
-        <w:t xml:space="preserve"> </w:t>
-      </w:r>
-      <w:proofErr w:type="spellStart"/>
-      <w:r>
-        <w:rPr>
-          <w:lang w:val="en-US"/>
-        </w:rPr>
-        <w:t>nicht</w:t>
-      </w:r>
-      <w:proofErr w:type="spellEnd"/>
-      <w:r>
-        <w:rPr>
-          <w:lang w:val="en-US"/>
-        </w:rPr>
-        <w:t xml:space="preserve"> </w:t>
-      </w:r>
-      <w:proofErr w:type="spellStart"/>
-      <w:r>
-        <w:rPr>
-          <w:lang w:val="en-US"/>
-        </w:rPr>
-        <w:t>wonach</w:t>
-      </w:r>
-      <w:proofErr w:type="spellEnd"/>
-      <w:r>
-        <w:rPr>
-          <w:lang w:val="en-US"/>
-        </w:rPr>
-        <w:t xml:space="preserve"> </w:t>
-      </w:r>
-      <w:proofErr w:type="spellStart"/>
-      <w:r>
-        <w:rPr>
-          <w:lang w:val="en-US"/>
-        </w:rPr>
-        <w:t>wir</w:t>
-      </w:r>
-      <w:proofErr w:type="spellEnd"/>
-      <w:r>
-        <w:rPr>
-          <w:lang w:val="en-US"/>
-        </w:rPr>
-        <w:t xml:space="preserve"> </w:t>
-      </w:r>
-      <w:proofErr w:type="spellStart"/>
-      <w:r>
-        <w:rPr>
-          <w:lang w:val="en-US"/>
-        </w:rPr>
-        <w:t>suchen</w:t>
-      </w:r>
-      <w:proofErr w:type="spellEnd"/>
-      <w:r>
-        <w:rPr>
-          <w:lang w:val="en-US"/>
-        </w:rPr>
-        <w:t>!</w:t>
+        <w:t>= Finden von häufigen Subgraphen, Graphen-Patterns</w:t>
+      </w:r>
+    </w:p>
+    <w:p>
+      <w:pPr>
+        <w:rPr>
+          <w:lang w:val="en-US"/>
+        </w:rPr>
+      </w:pPr>
+      <w:r>
+        <w:rPr>
+          <w:lang w:val="en-US"/>
+        </w:rPr>
+        <w:t>Wir wissen noch nicht wonach wir suchen!</w:t>
       </w:r>
     </w:p>
     <w:p>
@@ -2529,7 +2036,7 @@
       <w:r>
         <w:rPr>
           <w:noProof/>
-          <w:lang w:eastAsia="de-DE"/>
+          <w:lang w:val="en-US" w:eastAsia="de-DE"/>
         </w:rPr>
         <w:drawing>
           <wp:inline distT="0" distB="0" distL="0" distR="0" wp14:anchorId="2856CAA3" wp14:editId="6F46946F">
@@ -2596,9 +2103,9 @@
       </w:pPr>
       <w:r>
         <w:rPr>
-          <w:lang w:val="en-US"/>
-        </w:rPr>
-        <w:lastRenderedPageBreak/>
+          <w:noProof/>
+          <w:lang w:val="en-US" w:eastAsia="de-DE"/>
+        </w:rPr>
         <w:drawing>
           <wp:inline distT="0" distB="0" distL="0" distR="0" wp14:anchorId="4E8FE2F2" wp14:editId="2B443EF6">
             <wp:extent cx="3424687" cy="3358247"/>
@@ -2658,13 +2165,7 @@
         <w:rPr>
           <w:lang w:val="en-US"/>
         </w:rPr>
-        <w:t>Automatic Steering of Behavioral Model Inference</w:t>
-      </w:r>
-      <w:r>
-        <w:rPr>
-          <w:lang w:val="en-US"/>
-        </w:rPr>
-        <w:t>]</w:t>
+        <w:t>Automatic Steering of Behavioral Model Inference]</w:t>
       </w:r>
       <w:r>
         <w:rPr>
@@ -2681,7 +2182,8 @@
       </w:pPr>
       <w:r>
         <w:rPr>
-          <w:lang w:val="en-US"/>
+          <w:noProof/>
+          <w:lang w:val="en-US" w:eastAsia="de-DE"/>
         </w:rPr>
         <w:drawing>
           <wp:inline distT="0" distB="0" distL="0" distR="0" wp14:anchorId="77AC38B3" wp14:editId="420B2F3D">
@@ -2731,19 +2233,11 @@
           <w:lang w:val="en-US"/>
         </w:rPr>
       </w:pPr>
-      <w:proofErr w:type="spellStart"/>
-      <w:r>
-        <w:rPr>
-          <w:lang w:val="en-US"/>
-        </w:rPr>
-        <w:t>Pre condition</w:t>
-      </w:r>
-      <w:proofErr w:type="spellEnd"/>
-      <w:r>
-        <w:rPr>
-          <w:lang w:val="en-US"/>
-        </w:rPr>
-        <w:t xml:space="preserve"> support = absolute probability of nodes in BN</w:t>
+      <w:r>
+        <w:rPr>
+          <w:lang w:val="en-US"/>
+        </w:rPr>
+        <w:t>Pre condition support = absolute probability of nodes in BN</w:t>
       </w:r>
     </w:p>
     <w:p>
@@ -2845,19 +2339,11 @@
           <w:lang w:val="en-US"/>
         </w:rPr>
       </w:pPr>
-      <w:proofErr w:type="spellStart"/>
-      <w:r>
-        <w:rPr>
-          <w:lang w:val="en-US"/>
-        </w:rPr>
-        <w:t>Perracotta</w:t>
-      </w:r>
-      <w:proofErr w:type="spellEnd"/>
-      <w:r>
-        <w:rPr>
-          <w:lang w:val="en-US"/>
-        </w:rPr>
-        <w:t>: Mining Temporal API Rules from Imperfect Traces</w:t>
+      <w:r>
+        <w:rPr>
+          <w:lang w:val="en-US"/>
+        </w:rPr>
+        <w:t>Perracotta: Mining Temporal API Rules from Imperfect Traces</w:t>
       </w:r>
     </w:p>
     <w:p>
@@ -2965,21 +2451,7 @@
         <w:rPr>
           <w:lang w:val="en-US"/>
         </w:rPr>
-        <w:t>General LTL Specification Mining (</w:t>
-      </w:r>
-      <w:proofErr w:type="spellStart"/>
-      <w:r>
-        <w:rPr>
-          <w:lang w:val="en-US"/>
-        </w:rPr>
-        <w:t>Texada</w:t>
-      </w:r>
-      <w:proofErr w:type="spellEnd"/>
-      <w:r>
-        <w:rPr>
-          <w:lang w:val="en-US"/>
-        </w:rPr>
-        <w:t>)</w:t>
+        <w:t>General LTL Specification Mining (Texada)</w:t>
       </w:r>
     </w:p>
     <w:p>
@@ -2993,19 +2465,11 @@
           <w:lang w:val="en-US"/>
         </w:rPr>
       </w:pPr>
-      <w:proofErr w:type="spellStart"/>
-      <w:r>
-        <w:rPr>
-          <w:lang w:val="en-US"/>
-        </w:rPr>
-        <w:t>Javert</w:t>
-      </w:r>
-      <w:proofErr w:type="spellEnd"/>
-      <w:r>
-        <w:rPr>
-          <w:lang w:val="en-US"/>
-        </w:rPr>
-        <w:t>: Fully Automatic Mining of General Temporal Properties from Dynamic Traces</w:t>
+      <w:r>
+        <w:rPr>
+          <w:lang w:val="en-US"/>
+        </w:rPr>
+        <w:t>Javert: Fully Automatic Mining of General Temporal Properties from Dynamic Traces</w:t>
       </w:r>
     </w:p>
     <w:p>
@@ -3145,19 +2609,11 @@
           <w:lang w:val="en-US"/>
         </w:rPr>
       </w:pPr>
-      <w:proofErr w:type="spellStart"/>
-      <w:r>
-        <w:rPr>
-          <w:lang w:val="en-US"/>
-        </w:rPr>
-        <w:t>SMArTIC</w:t>
-      </w:r>
-      <w:proofErr w:type="spellEnd"/>
-      <w:r>
-        <w:rPr>
-          <w:lang w:val="en-US"/>
-        </w:rPr>
-        <w:t>: Towards Building an Accurate, Robust and Scalable Specification Miner</w:t>
+      <w:r>
+        <w:rPr>
+          <w:lang w:val="en-US"/>
+        </w:rPr>
+        <w:t>SMArTIC: Towards Building an Accurate, Robust and Scalable Specification Miner</w:t>
       </w:r>
     </w:p>
     <w:p>
@@ -3271,21 +2727,7 @@
         <w:rPr>
           <w:lang w:val="en-US"/>
         </w:rPr>
-        <w:t xml:space="preserve"> (</w:t>
-      </w:r>
-      <w:proofErr w:type="spellStart"/>
-      <w:r>
-        <w:rPr>
-          <w:lang w:val="en-US"/>
-        </w:rPr>
-        <w:t>SpecForge</w:t>
-      </w:r>
-      <w:proofErr w:type="spellEnd"/>
-      <w:r>
-        <w:rPr>
-          <w:lang w:val="en-US"/>
-        </w:rPr>
-        <w:t>)</w:t>
+        <w:t xml:space="preserve"> (SpecForge)</w:t>
       </w:r>
     </w:p>
     <w:p>
@@ -3353,14 +2795,12 @@
           <w:lang w:val="en-US"/>
         </w:rPr>
       </w:pPr>
-      <w:proofErr w:type="spellStart"/>
       <w:r>
         <w:rPr>
           <w:lang w:val="en-US"/>
         </w:rPr>
         <w:t>GKtail_Automatic_generation_of_software_behavioral_models</w:t>
       </w:r>
-      <w:proofErr w:type="spellEnd"/>
     </w:p>
     <w:sectPr>
       <w:pgSz w:w="11906" w:h="16838"/>
@@ -4501,7 +3941,7 @@
 </file>
 
 <file path=customXml/itemProps1.xml><?xml version="1.0" encoding="utf-8"?>
-<ds:datastoreItem xmlns:ds="http://schemas.openxmlformats.org/officeDocument/2006/customXml" ds:itemID="{2FED443B-E478-47DA-B1FB-54632F9083E2}">
+<ds:datastoreItem xmlns:ds="http://schemas.openxmlformats.org/officeDocument/2006/customXml" ds:itemID="{4C8C8A52-39BF-4669-9D02-A316B330D2F1}">
   <ds:schemaRefs>
     <ds:schemaRef ds:uri="http://schemas.openxmlformats.org/officeDocument/2006/bibliography"/>
   </ds:schemaRefs>

</xml_diff>

<commit_message>
update related work, spec mining word docs
</commit_message>
<xml_diff>
--- a/SpecMining.docx
+++ b/SpecMining.docx
@@ -1,6 +1,6 @@
 
 <file path=word/document.xml><?xml version="1.0" encoding="utf-8"?>
-<w:document xmlns:wpc="http://schemas.microsoft.com/office/word/2010/wordprocessingCanvas" xmlns:mc="http://schemas.openxmlformats.org/markup-compatibility/2006" xmlns:o="urn:schemas-microsoft-com:office:office" xmlns:r="http://schemas.openxmlformats.org/officeDocument/2006/relationships" xmlns:m="http://schemas.openxmlformats.org/officeDocument/2006/math" xmlns:v="urn:schemas-microsoft-com:vml" xmlns:wp14="http://schemas.microsoft.com/office/word/2010/wordprocessingDrawing" xmlns:wp="http://schemas.openxmlformats.org/drawingml/2006/wordprocessingDrawing" xmlns:w10="urn:schemas-microsoft-com:office:word" xmlns:w="http://schemas.openxmlformats.org/wordprocessingml/2006/main" xmlns:w14="http://schemas.microsoft.com/office/word/2010/wordml" xmlns:w15="http://schemas.microsoft.com/office/word/2012/wordml" xmlns:wpg="http://schemas.microsoft.com/office/word/2010/wordprocessingGroup" xmlns:wpi="http://schemas.microsoft.com/office/word/2010/wordprocessingInk" xmlns:wne="http://schemas.microsoft.com/office/word/2006/wordml" xmlns:wps="http://schemas.microsoft.com/office/word/2010/wordprocessingShape" mc:Ignorable="w14 w15 wp14">
+<w:document xmlns:wpc="http://schemas.microsoft.com/office/word/2010/wordprocessingCanvas" xmlns:cx="http://schemas.microsoft.com/office/drawing/2014/chartex" xmlns:cx1="http://schemas.microsoft.com/office/drawing/2015/9/8/chartex" xmlns:cx2="http://schemas.microsoft.com/office/drawing/2015/10/21/chartex" xmlns:cx3="http://schemas.microsoft.com/office/drawing/2016/5/9/chartex" xmlns:cx4="http://schemas.microsoft.com/office/drawing/2016/5/10/chartex" xmlns:cx5="http://schemas.microsoft.com/office/drawing/2016/5/11/chartex" xmlns:cx6="http://schemas.microsoft.com/office/drawing/2016/5/12/chartex" xmlns:cx7="http://schemas.microsoft.com/office/drawing/2016/5/13/chartex" xmlns:cx8="http://schemas.microsoft.com/office/drawing/2016/5/14/chartex" xmlns:mc="http://schemas.openxmlformats.org/markup-compatibility/2006" xmlns:aink="http://schemas.microsoft.com/office/drawing/2016/ink" xmlns:am3d="http://schemas.microsoft.com/office/drawing/2017/model3d" xmlns:o="urn:schemas-microsoft-com:office:office" xmlns:r="http://schemas.openxmlformats.org/officeDocument/2006/relationships" xmlns:m="http://schemas.openxmlformats.org/officeDocument/2006/math" xmlns:v="urn:schemas-microsoft-com:vml" xmlns:wp14="http://schemas.microsoft.com/office/word/2010/wordprocessingDrawing" xmlns:wp="http://schemas.openxmlformats.org/drawingml/2006/wordprocessingDrawing" xmlns:w10="urn:schemas-microsoft-com:office:word" xmlns:w="http://schemas.openxmlformats.org/wordprocessingml/2006/main" xmlns:w14="http://schemas.microsoft.com/office/word/2010/wordml" xmlns:w15="http://schemas.microsoft.com/office/word/2012/wordml" xmlns:w16cid="http://schemas.microsoft.com/office/word/2016/wordml/cid" xmlns:w16se="http://schemas.microsoft.com/office/word/2015/wordml/symex" xmlns:wpg="http://schemas.microsoft.com/office/word/2010/wordprocessingGroup" xmlns:wpi="http://schemas.microsoft.com/office/word/2010/wordprocessingInk" xmlns:wne="http://schemas.microsoft.com/office/word/2006/wordml" xmlns:wps="http://schemas.microsoft.com/office/word/2010/wordprocessingShape" mc:Ignorable="w14 w15 w16se w16cid wp14">
   <w:body>
     <w:p>
       <w:pPr>
@@ -427,7 +427,21 @@
         <w:rPr>
           <w:lang w:val="en-US"/>
         </w:rPr>
-        <w:t>“specification mining algorithms extract specifications in the form of an automaton or two-event rules“ [14]</w:t>
+        <w:t xml:space="preserve">“specification mining algorithms extract specifications in the form of an automaton or two-event </w:t>
+      </w:r>
+      <w:proofErr w:type="gramStart"/>
+      <w:r>
+        <w:rPr>
+          <w:lang w:val="en-US"/>
+        </w:rPr>
+        <w:t>rules“ [</w:t>
+      </w:r>
+      <w:proofErr w:type="gramEnd"/>
+      <w:r>
+        <w:rPr>
+          <w:lang w:val="en-US"/>
+        </w:rPr>
+        <w:t>14]</w:t>
       </w:r>
     </w:p>
     <w:p>
@@ -466,11 +480,19 @@
           <w:lang w:val="en-US"/>
         </w:rPr>
       </w:pPr>
-      <w:r>
-        <w:rPr>
-          <w:lang w:val="en-US"/>
-        </w:rPr>
-        <w:t>Texada (Traces-&gt; Spec)</w:t>
+      <w:proofErr w:type="spellStart"/>
+      <w:r>
+        <w:rPr>
+          <w:lang w:val="en-US"/>
+        </w:rPr>
+        <w:t>Texada</w:t>
+      </w:r>
+      <w:proofErr w:type="spellEnd"/>
+      <w:r>
+        <w:rPr>
+          <w:lang w:val="en-US"/>
+        </w:rPr>
+        <w:t xml:space="preserve"> (Traces-&gt; Spec)</w:t>
       </w:r>
       <w:r>
         <w:rPr>
@@ -508,12 +530,28 @@
           <w:lang w:val="en-US"/>
         </w:rPr>
       </w:pPr>
-      <w:r>
-        <w:rPr>
-          <w:lang w:val="en-US"/>
-        </w:rPr>
-        <w:t>Quarey = Daikon + Texada</w:t>
-      </w:r>
+      <w:proofErr w:type="spellStart"/>
+      <w:r>
+        <w:rPr>
+          <w:lang w:val="en-US"/>
+        </w:rPr>
+        <w:t>Quarey</w:t>
+      </w:r>
+      <w:proofErr w:type="spellEnd"/>
+      <w:r>
+        <w:rPr>
+          <w:lang w:val="en-US"/>
+        </w:rPr>
+        <w:t xml:space="preserve"> = Daikon + </w:t>
+      </w:r>
+      <w:proofErr w:type="spellStart"/>
+      <w:r>
+        <w:rPr>
+          <w:lang w:val="en-US"/>
+        </w:rPr>
+        <w:t>Texada</w:t>
+      </w:r>
+      <w:proofErr w:type="spellEnd"/>
     </w:p>
     <w:p>
       <w:pPr>
@@ -544,11 +582,19 @@
           <w:lang w:val="en-US"/>
         </w:rPr>
       </w:pPr>
-      <w:r>
-        <w:rPr>
-          <w:lang w:val="en-US"/>
-        </w:rPr>
-        <w:t>Perracotta (Traces -&gt; Spec)</w:t>
+      <w:proofErr w:type="spellStart"/>
+      <w:r>
+        <w:rPr>
+          <w:lang w:val="en-US"/>
+        </w:rPr>
+        <w:t>Perracotta</w:t>
+      </w:r>
+      <w:proofErr w:type="spellEnd"/>
+      <w:r>
+        <w:rPr>
+          <w:lang w:val="en-US"/>
+        </w:rPr>
+        <w:t xml:space="preserve"> (Traces -&gt; Spec)</w:t>
       </w:r>
       <w:r>
         <w:rPr>
@@ -622,6 +668,7 @@
           <w:lang w:val="en-US"/>
         </w:rPr>
       </w:pPr>
+      <w:proofErr w:type="spellStart"/>
       <w:r>
         <w:rPr>
           <w:lang w:val="en-US"/>
@@ -632,25 +679,40 @@
         <w:rPr>
           <w:lang w:val="en-US"/>
         </w:rPr>
-        <w:t>artic [19]</w:t>
-      </w:r>
-    </w:p>
-    <w:p>
-      <w:pPr>
-        <w:pStyle w:val="Listenabsatz"/>
-        <w:numPr>
-          <w:ilvl w:val="0"/>
-          <w:numId w:val="1"/>
-        </w:numPr>
-        <w:rPr>
-          <w:lang w:val="en-US"/>
-        </w:rPr>
-      </w:pPr>
-      <w:r>
-        <w:rPr>
-          <w:lang w:val="en-US"/>
-        </w:rPr>
-        <w:t>SpecForge [25]</w:t>
+        <w:t>artic</w:t>
+      </w:r>
+      <w:proofErr w:type="spellEnd"/>
+      <w:r>
+        <w:rPr>
+          <w:lang w:val="en-US"/>
+        </w:rPr>
+        <w:t xml:space="preserve"> [19]</w:t>
+      </w:r>
+    </w:p>
+    <w:p>
+      <w:pPr>
+        <w:pStyle w:val="Listenabsatz"/>
+        <w:numPr>
+          <w:ilvl w:val="0"/>
+          <w:numId w:val="1"/>
+        </w:numPr>
+        <w:rPr>
+          <w:lang w:val="en-US"/>
+        </w:rPr>
+      </w:pPr>
+      <w:proofErr w:type="spellStart"/>
+      <w:r>
+        <w:rPr>
+          <w:lang w:val="en-US"/>
+        </w:rPr>
+        <w:t>SpecForge</w:t>
+      </w:r>
+      <w:proofErr w:type="spellEnd"/>
+      <w:r>
+        <w:rPr>
+          <w:lang w:val="en-US"/>
+        </w:rPr>
+        <w:t xml:space="preserve"> [25]</w:t>
       </w:r>
     </w:p>
     <w:p>
@@ -682,11 +744,19 @@
           <w:lang w:val="en-US"/>
         </w:rPr>
       </w:pPr>
-      <w:r>
-        <w:rPr>
-          <w:lang w:val="en-US"/>
-        </w:rPr>
-        <w:t>PeTaMi [27]</w:t>
+      <w:proofErr w:type="spellStart"/>
+      <w:r>
+        <w:rPr>
+          <w:lang w:val="en-US"/>
+        </w:rPr>
+        <w:t>PeTaMi</w:t>
+      </w:r>
+      <w:proofErr w:type="spellEnd"/>
+      <w:r>
+        <w:rPr>
+          <w:lang w:val="en-US"/>
+        </w:rPr>
+        <w:t xml:space="preserve"> [27]</w:t>
       </w:r>
     </w:p>
     <w:p>
@@ -965,7 +1035,791 @@
         <w:rPr>
           <w:lang w:val="en-US"/>
         </w:rPr>
-        <w:t>[Lo_Thesis] documentation, input for formal program verification tools</w:t>
+        <w:t>[</w:t>
+      </w:r>
+      <w:proofErr w:type="spellStart"/>
+      <w:r>
+        <w:rPr>
+          <w:lang w:val="en-US"/>
+        </w:rPr>
+        <w:t>Lo_Thesis</w:t>
+      </w:r>
+      <w:proofErr w:type="spellEnd"/>
+      <w:r>
+        <w:rPr>
+          <w:lang w:val="en-US"/>
+        </w:rPr>
+        <w:t>] documentation, input for formal program verification tools</w:t>
+      </w:r>
+    </w:p>
+    <w:p>
+      <w:pPr>
+        <w:rPr>
+          <w:lang w:val="en-US"/>
+        </w:rPr>
+      </w:pPr>
+      <w:r>
+        <w:rPr>
+          <w:lang w:val="en-US"/>
+        </w:rPr>
+        <w:t>Evaluation Metrics:</w:t>
+      </w:r>
+    </w:p>
+    <w:p>
+      <w:pPr>
+        <w:pStyle w:val="Listenabsatz"/>
+        <w:numPr>
+          <w:ilvl w:val="0"/>
+          <w:numId w:val="1"/>
+        </w:numPr>
+        <w:rPr>
+          <w:lang w:val="en-US"/>
+        </w:rPr>
+      </w:pPr>
+      <w:r>
+        <w:rPr>
+          <w:lang w:val="en-US"/>
+        </w:rPr>
+        <w:t>Time vs.</w:t>
+      </w:r>
+    </w:p>
+    <w:p>
+      <w:pPr>
+        <w:pStyle w:val="Listenabsatz"/>
+        <w:numPr>
+          <w:ilvl w:val="1"/>
+          <w:numId w:val="1"/>
+        </w:numPr>
+        <w:rPr>
+          <w:lang w:val="en-US"/>
+        </w:rPr>
+      </w:pPr>
+      <w:r>
+        <w:rPr>
+          <w:lang w:val="en-US"/>
+        </w:rPr>
+        <w:t>Trace length, #Traces, unique events, support threshold, confidence threshold</w:t>
+      </w:r>
+    </w:p>
+    <w:p>
+      <w:pPr>
+        <w:pStyle w:val="Listenabsatz"/>
+        <w:numPr>
+          <w:ilvl w:val="0"/>
+          <w:numId w:val="1"/>
+        </w:numPr>
+        <w:rPr>
+          <w:lang w:val="en-US"/>
+        </w:rPr>
+      </w:pPr>
+      <w:r>
+        <w:rPr>
+          <w:lang w:val="en-US"/>
+        </w:rPr>
+        <w:t>Mined rules</w:t>
+      </w:r>
+    </w:p>
+    <w:p>
+      <w:pPr>
+        <w:pStyle w:val="Listenabsatz"/>
+        <w:numPr>
+          <w:ilvl w:val="1"/>
+          <w:numId w:val="1"/>
+        </w:numPr>
+        <w:rPr>
+          <w:lang w:val="en-US"/>
+        </w:rPr>
+      </w:pPr>
+      <w:r>
+        <w:rPr>
+          <w:lang w:val="en-US"/>
+        </w:rPr>
+        <w:t>Support threshold, confidence threshold</w:t>
+      </w:r>
+    </w:p>
+    <w:p>
+      <w:pPr>
+        <w:rPr>
+          <w:lang w:val="en-US"/>
+        </w:rPr>
+      </w:pPr>
+      <w:r>
+        <w:rPr>
+          <w:lang w:val="en-US"/>
+        </w:rPr>
+        <w:t>Mining Metrics:</w:t>
+      </w:r>
+    </w:p>
+    <w:p>
+      <w:pPr>
+        <w:pStyle w:val="Listenabsatz"/>
+        <w:numPr>
+          <w:ilvl w:val="0"/>
+          <w:numId w:val="1"/>
+        </w:numPr>
+        <w:rPr>
+          <w:lang w:val="en-US"/>
+        </w:rPr>
+      </w:pPr>
+      <w:r>
+        <w:rPr>
+          <w:lang w:val="en-US"/>
+        </w:rPr>
+        <w:t>Support &amp; Confidence</w:t>
+      </w:r>
+    </w:p>
+    <w:p>
+      <w:pPr>
+        <w:pStyle w:val="Listenabsatz"/>
+        <w:numPr>
+          <w:ilvl w:val="1"/>
+          <w:numId w:val="1"/>
+        </w:numPr>
+        <w:rPr>
+          <w:lang w:val="en-US"/>
+        </w:rPr>
+      </w:pPr>
+      <w:r>
+        <w:rPr>
+          <w:lang w:val="en-US"/>
+        </w:rPr>
+        <w:t>[10,14,15</w:t>
+      </w:r>
+      <w:r>
+        <w:rPr>
+          <w:lang w:val="en-US"/>
+        </w:rPr>
+        <w:t>,16</w:t>
+      </w:r>
+      <w:r>
+        <w:rPr>
+          <w:lang w:val="en-US"/>
+        </w:rPr>
+        <w:t>]</w:t>
+      </w:r>
+    </w:p>
+    <w:p>
+      <w:pPr>
+        <w:rPr>
+          <w:lang w:val="en-US"/>
+        </w:rPr>
+      </w:pPr>
+    </w:p>
+    <w:p>
+      <w:pPr>
+        <w:rPr>
+          <w:lang w:val="en-US"/>
+        </w:rPr>
+      </w:pPr>
+      <w:r>
+        <w:rPr>
+          <w:lang w:val="en-US"/>
+        </w:rPr>
+        <w:t>From [5]:</w:t>
+      </w:r>
+    </w:p>
+    <w:p>
+      <w:pPr>
+        <w:pStyle w:val="KeinLeerraum"/>
+        <w:rPr>
+          <w:lang w:val="en-US"/>
+        </w:rPr>
+      </w:pPr>
+      <w:r>
+        <w:rPr>
+          <w:lang w:val="en-US"/>
+        </w:rPr>
+        <w:t xml:space="preserve">1.3: </w:t>
+      </w:r>
+      <w:r>
+        <w:rPr>
+          <w:lang w:val="en-US"/>
+        </w:rPr>
+        <w:br/>
+      </w:r>
+      <w:r>
+        <w:rPr>
+          <w:lang w:val="en-US"/>
+        </w:rPr>
+        <w:t xml:space="preserve">Term coined by [6] (This paper describes </w:t>
+      </w:r>
+      <w:r>
+        <w:rPr>
+          <w:i/>
+          <w:iCs/>
+          <w:lang w:val="en-US"/>
+        </w:rPr>
+        <w:t>specification mining</w:t>
+      </w:r>
+      <w:r>
+        <w:rPr>
+          <w:lang w:val="en-US"/>
+        </w:rPr>
+        <w:t>, a machine learning approach to discovering formal specifications of the protocols that code must obey when interacting with an application program interface or abstract data type. Starting from the assumption that a</w:t>
+      </w:r>
+    </w:p>
+    <w:p>
+      <w:pPr>
+        <w:rPr>
+          <w:lang w:val="en-US"/>
+        </w:rPr>
+      </w:pPr>
+      <w:r>
+        <w:rPr>
+          <w:lang w:val="en-US"/>
+        </w:rPr>
+        <w:t>working program is well enough debugged to reveal strong hints of correct protocols, our tool infers a specification by observing program execution)</w:t>
+      </w:r>
+      <w:r>
+        <w:rPr>
+          <w:lang w:val="en-US"/>
+        </w:rPr>
+        <w:br/>
+        <w:t>Roots from [</w:t>
+      </w:r>
+      <w:r>
+        <w:rPr>
+          <w:lang w:val="en-US"/>
+        </w:rPr>
+        <w:t>23</w:t>
+      </w:r>
+      <w:r>
+        <w:rPr>
+          <w:lang w:val="en-US"/>
+        </w:rPr>
+        <w:t>,</w:t>
+      </w:r>
+      <w:r>
+        <w:rPr>
+          <w:lang w:val="en-US"/>
+        </w:rPr>
+        <w:t>24</w:t>
+      </w:r>
+      <w:r>
+        <w:rPr>
+          <w:lang w:val="en-US"/>
+        </w:rPr>
+        <w:t>]</w:t>
+      </w:r>
+    </w:p>
+    <w:p>
+      <w:pPr>
+        <w:rPr>
+          <w:lang w:val="en-US"/>
+        </w:rPr>
+      </w:pPr>
+      <w:r>
+        <w:rPr>
+          <w:lang w:val="en-US"/>
+        </w:rPr>
+        <w:t>1.3.3:</w:t>
+      </w:r>
+      <w:r>
+        <w:rPr>
+          <w:lang w:val="en-US"/>
+        </w:rPr>
+        <w:br/>
+      </w:r>
+      <w:r>
+        <w:rPr>
+          <w:b/>
+          <w:lang w:val="en-US"/>
+        </w:rPr>
+        <w:t>Dynamic:</w:t>
+      </w:r>
+      <w:r>
+        <w:rPr>
+          <w:lang w:val="en-US"/>
+        </w:rPr>
+        <w:t xml:space="preserve"> Design under analysis is mostly correct, one can mine likely specifications by observing simulation or execution traces of the design. A common philosophy shared amongst these techniques is that frequently occurring patterns are likely specifications.</w:t>
+      </w:r>
+      <w:r>
+        <w:rPr>
+          <w:lang w:val="en-US"/>
+        </w:rPr>
+        <w:br/>
+        <w:t>E.g. [7]</w:t>
+      </w:r>
+    </w:p>
+    <w:p>
+      <w:pPr>
+        <w:rPr>
+          <w:lang w:val="en-US"/>
+        </w:rPr>
+      </w:pPr>
+      <w:r>
+        <w:rPr>
+          <w:b/>
+          <w:lang w:val="en-US"/>
+        </w:rPr>
+        <w:t>Static:</w:t>
+      </w:r>
+      <w:r>
+        <w:rPr>
+          <w:lang w:val="en-US"/>
+        </w:rPr>
+        <w:t xml:space="preserve"> </w:t>
+      </w:r>
+      <w:r>
+        <w:rPr>
+          <w:lang w:val="en-US"/>
+        </w:rPr>
+        <w:t>by reasoning about the program statically. on source code of a program to directly infer a set of rules that the program should obey.</w:t>
+      </w:r>
+      <w:r>
+        <w:rPr>
+          <w:lang w:val="en-US"/>
+        </w:rPr>
+        <w:br/>
+        <w:t xml:space="preserve">E.g. </w:t>
+      </w:r>
+      <w:r>
+        <w:rPr>
+          <w:lang w:val="en-US"/>
+        </w:rPr>
+        <w:t>[8,9]</w:t>
+      </w:r>
+    </w:p>
+    <w:p>
+      <w:pPr>
+        <w:rPr>
+          <w:lang w:val="en-US"/>
+        </w:rPr>
+      </w:pPr>
+      <w:r>
+        <w:rPr>
+          <w:b/>
+          <w:lang w:val="en-US"/>
+        </w:rPr>
+        <w:t>Static</w:t>
+      </w:r>
+      <w:r>
+        <w:rPr>
+          <w:lang w:val="en-US"/>
+        </w:rPr>
+        <w:t xml:space="preserve"> and </w:t>
+      </w:r>
+      <w:r>
+        <w:rPr>
+          <w:b/>
+          <w:lang w:val="en-US"/>
+        </w:rPr>
+        <w:t>dynamic</w:t>
+      </w:r>
+      <w:r>
+        <w:rPr>
+          <w:lang w:val="en-US"/>
+        </w:rPr>
+        <w:t xml:space="preserve"> analyses complement each other. Static and dynamic information can also be combined to generate better quality specifi</w:t>
+      </w:r>
+      <w:r>
+        <w:rPr>
+          <w:lang w:val="en-US"/>
+        </w:rPr>
+        <w:t>cations.</w:t>
+      </w:r>
+    </w:p>
+    <w:p>
+      <w:pPr>
+        <w:rPr>
+          <w:lang w:val="en-US"/>
+        </w:rPr>
+      </w:pPr>
+      <w:r>
+        <w:rPr>
+          <w:lang w:val="en-US"/>
+        </w:rPr>
+        <w:t>1.3.4: Applications: Design Understanding, Verification, Synthesis, Classification (+description)</w:t>
+      </w:r>
+    </w:p>
+    <w:p>
+      <w:pPr>
+        <w:rPr>
+          <w:lang w:val="en-US"/>
+        </w:rPr>
+      </w:pPr>
+    </w:p>
+    <w:p>
+      <w:pPr>
+        <w:rPr>
+          <w:lang w:val="en-US"/>
+        </w:rPr>
+      </w:pPr>
+      <w:r>
+        <w:rPr>
+          <w:lang w:val="en-US"/>
+        </w:rPr>
+        <w:t>From [4]</w:t>
+      </w:r>
+      <w:r>
+        <w:rPr>
+          <w:lang w:val="en-US"/>
+        </w:rPr>
+        <w:t>:</w:t>
+      </w:r>
+    </w:p>
+    <w:p>
+      <w:pPr>
+        <w:rPr>
+          <w:lang w:val="en-US"/>
+        </w:rPr>
+      </w:pPr>
+      <w:r>
+        <w:rPr>
+          <w:lang w:val="en-US"/>
+        </w:rPr>
+        <w:t xml:space="preserve">2.3: </w:t>
+      </w:r>
+      <w:r>
+        <w:rPr>
+          <w:b/>
+          <w:lang w:val="en-US"/>
+        </w:rPr>
+        <w:t>Previous</w:t>
+      </w:r>
+      <w:r>
+        <w:rPr>
+          <w:lang w:val="en-US"/>
+        </w:rPr>
+        <w:t xml:space="preserve"> work on dynamic inference […] assumes the test program executions are perfect and will not infer properties that are not completely satisfied by the traces.</w:t>
+      </w:r>
+    </w:p>
+    <w:p>
+      <w:pPr>
+        <w:rPr>
+          <w:lang w:val="en-US"/>
+        </w:rPr>
+      </w:pPr>
+      <w:r>
+        <w:rPr>
+          <w:lang w:val="en-US"/>
+        </w:rPr>
+        <w:t xml:space="preserve">Our […] designed for imperfect traces typically found in an industrial setting and can tolerate bugs in the trace </w:t>
+      </w:r>
+      <w:proofErr w:type="gramStart"/>
+      <w:r>
+        <w:rPr>
+          <w:lang w:val="en-US"/>
+        </w:rPr>
+        <w:t>as long as</w:t>
+      </w:r>
+      <w:proofErr w:type="gramEnd"/>
+      <w:r>
+        <w:rPr>
+          <w:lang w:val="en-US"/>
+        </w:rPr>
+        <w:t xml:space="preserve"> the majority of the trace is correct.</w:t>
+      </w:r>
+    </w:p>
+    <w:p>
+      <w:pPr>
+        <w:rPr>
+          <w:lang w:val="en-US"/>
+        </w:rPr>
+      </w:pPr>
+    </w:p>
+    <w:p>
+      <w:pPr>
+        <w:rPr>
+          <w:lang w:val="en-US"/>
+        </w:rPr>
+      </w:pPr>
+      <w:r>
+        <w:rPr>
+          <w:lang w:val="en-US"/>
+        </w:rPr>
+        <w:t>From [18]:</w:t>
+      </w:r>
+    </w:p>
+    <w:p>
+      <w:pPr>
+        <w:rPr>
+          <w:lang w:val="en-US"/>
+        </w:rPr>
+      </w:pPr>
+      <w:r>
+        <w:rPr>
+          <w:lang w:val="en-US"/>
+        </w:rPr>
+        <w:t>3.3:</w:t>
+      </w:r>
+      <w:r>
+        <w:rPr>
+          <w:b/>
+          <w:lang w:val="en-US"/>
+        </w:rPr>
+        <w:t xml:space="preserve"> Dynamic Specification Mining Techniques</w:t>
+      </w:r>
+      <w:r>
+        <w:rPr>
+          <w:lang w:val="en-US"/>
+        </w:rPr>
+        <w:br/>
+      </w:r>
+      <w:r>
+        <w:rPr>
+          <w:lang w:val="en-US"/>
+        </w:rPr>
+        <w:t>Dynamic specifi</w:t>
+      </w:r>
+      <w:r>
+        <w:rPr>
+          <w:lang w:val="en-US"/>
+        </w:rPr>
+        <w:t>cation mining attempts to mine a specification from a set of execution traces.</w:t>
+      </w:r>
+      <w:r>
+        <w:rPr>
+          <w:lang w:val="en-US"/>
+        </w:rPr>
+        <w:br/>
+      </w:r>
+      <w:r>
+        <w:rPr>
+          <w:lang w:val="en-US"/>
+        </w:rPr>
+        <w:br/>
+        <w:t>Generate and Check: Pattern Checking</w:t>
+      </w:r>
+      <w:r>
+        <w:rPr>
+          <w:lang w:val="en-US"/>
+        </w:rPr>
+        <w:br/>
+        <w:t>This approach uses a small predefined set of patterns to generate hypothesis specifications and check these against examples. This is motivated by the idea that most specifications use only a few small patterns. Taking either a known or inferred alphabet an instance of each pattern for each combination of symbols is generated and checked. For example, the pattern (ab)* over alphabet {x; y; z} generates (</w:t>
+      </w:r>
+      <w:proofErr w:type="spellStart"/>
+      <w:r>
+        <w:rPr>
+          <w:lang w:val="en-US"/>
+        </w:rPr>
+        <w:t>xy</w:t>
+      </w:r>
+      <w:proofErr w:type="spellEnd"/>
+      <w:r>
+        <w:rPr>
+          <w:lang w:val="en-US"/>
+        </w:rPr>
+        <w:t>)*; (</w:t>
+      </w:r>
+      <w:proofErr w:type="spellStart"/>
+      <w:r>
+        <w:rPr>
+          <w:lang w:val="en-US"/>
+        </w:rPr>
+        <w:t>yx</w:t>
+      </w:r>
+      <w:proofErr w:type="spellEnd"/>
+      <w:r>
+        <w:rPr>
+          <w:lang w:val="en-US"/>
+        </w:rPr>
+        <w:t>)*; (</w:t>
+      </w:r>
+      <w:proofErr w:type="spellStart"/>
+      <w:r>
+        <w:rPr>
+          <w:lang w:val="en-US"/>
+        </w:rPr>
+        <w:t>xz</w:t>
+      </w:r>
+      <w:proofErr w:type="spellEnd"/>
+      <w:r>
+        <w:rPr>
+          <w:lang w:val="en-US"/>
+        </w:rPr>
+        <w:t>)*; (</w:t>
+      </w:r>
+      <w:proofErr w:type="spellStart"/>
+      <w:r>
+        <w:rPr>
+          <w:lang w:val="en-US"/>
+        </w:rPr>
+        <w:t>zx</w:t>
+      </w:r>
+      <w:proofErr w:type="spellEnd"/>
+      <w:r>
+        <w:rPr>
+          <w:lang w:val="en-US"/>
+        </w:rPr>
+        <w:t>)*; (</w:t>
+      </w:r>
+      <w:proofErr w:type="spellStart"/>
+      <w:r>
+        <w:rPr>
+          <w:lang w:val="en-US"/>
+        </w:rPr>
+        <w:t>yz</w:t>
+      </w:r>
+      <w:proofErr w:type="spellEnd"/>
+      <w:r>
+        <w:rPr>
+          <w:lang w:val="en-US"/>
+        </w:rPr>
+        <w:t>)*; (</w:t>
+      </w:r>
+      <w:proofErr w:type="spellStart"/>
+      <w:r>
+        <w:rPr>
+          <w:lang w:val="en-US"/>
+        </w:rPr>
+        <w:t>zy</w:t>
+      </w:r>
+      <w:proofErr w:type="spellEnd"/>
+      <w:r>
+        <w:rPr>
+          <w:lang w:val="en-US"/>
+        </w:rPr>
+        <w:t xml:space="preserve">)* to be checked. These patterns capture </w:t>
+      </w:r>
+      <w:r>
+        <w:rPr>
+          <w:b/>
+          <w:lang w:val="en-US"/>
+        </w:rPr>
+        <w:t>desired</w:t>
+      </w:r>
+      <w:r>
+        <w:rPr>
+          <w:lang w:val="en-US"/>
+        </w:rPr>
+        <w:t xml:space="preserve"> rather than undesired </w:t>
+      </w:r>
+      <w:proofErr w:type="spellStart"/>
+      <w:r>
+        <w:rPr>
+          <w:lang w:val="en-US"/>
+        </w:rPr>
+        <w:t>behaviour</w:t>
+      </w:r>
+      <w:proofErr w:type="spellEnd"/>
+      <w:r>
+        <w:rPr>
+          <w:lang w:val="en-US"/>
+        </w:rPr>
+        <w:t>.</w:t>
+      </w:r>
+    </w:p>
+    <w:p>
+      <w:pPr>
+        <w:rPr>
+          <w:lang w:val="en-US"/>
+        </w:rPr>
+      </w:pPr>
+      <w:r>
+        <w:rPr>
+          <w:lang w:val="en-US"/>
+        </w:rPr>
+        <w:t xml:space="preserve">3.4: </w:t>
+      </w:r>
+      <w:r>
+        <w:rPr>
+          <w:b/>
+          <w:lang w:val="en-US"/>
+        </w:rPr>
+        <w:t>Static Specification Mining Techniques</w:t>
+      </w:r>
+    </w:p>
+    <w:p>
+      <w:pPr>
+        <w:rPr>
+          <w:lang w:val="en-US"/>
+        </w:rPr>
+      </w:pPr>
+      <w:r>
+        <w:rPr>
+          <w:lang w:val="en-US"/>
+        </w:rPr>
+        <w:t>Data-mining techniques on information extracted from the source code.</w:t>
+      </w:r>
+    </w:p>
+    <w:p>
+      <w:pPr>
+        <w:rPr>
+          <w:lang w:val="en-US"/>
+        </w:rPr>
+      </w:pPr>
+      <w:r>
+        <w:rPr>
+          <w:lang w:val="en-US"/>
+        </w:rPr>
+        <w:t xml:space="preserve">3.4.1: </w:t>
+      </w:r>
+      <w:r>
+        <w:rPr>
+          <w:b/>
+          <w:lang w:val="en-US"/>
+        </w:rPr>
+        <w:t>Comparing</w:t>
+      </w:r>
+      <w:r>
+        <w:rPr>
+          <w:lang w:val="en-US"/>
+        </w:rPr>
+        <w:t xml:space="preserve"> Static and Dynamic</w:t>
+      </w:r>
+      <w:r>
+        <w:rPr>
+          <w:lang w:val="en-US"/>
+        </w:rPr>
+        <w:br/>
+        <w:t xml:space="preserve">The source code describes the exact </w:t>
+      </w:r>
+      <w:proofErr w:type="spellStart"/>
+      <w:r>
+        <w:rPr>
+          <w:lang w:val="en-US"/>
+        </w:rPr>
+        <w:t>behaviour</w:t>
+      </w:r>
+      <w:proofErr w:type="spellEnd"/>
+      <w:r>
+        <w:rPr>
+          <w:lang w:val="en-US"/>
+        </w:rPr>
+        <w:t xml:space="preserve"> of the </w:t>
+      </w:r>
+      <w:proofErr w:type="gramStart"/>
+      <w:r>
+        <w:rPr>
+          <w:lang w:val="en-US"/>
+        </w:rPr>
+        <w:t>program, but</w:t>
+      </w:r>
+      <w:proofErr w:type="gramEnd"/>
+      <w:r>
+        <w:rPr>
+          <w:lang w:val="en-US"/>
+        </w:rPr>
+        <w:t xml:space="preserve"> does not include runtime information or indicate the most common </w:t>
+      </w:r>
+      <w:proofErr w:type="spellStart"/>
+      <w:r>
+        <w:rPr>
+          <w:lang w:val="en-US"/>
+        </w:rPr>
+        <w:t>behaviours</w:t>
+      </w:r>
+      <w:proofErr w:type="spellEnd"/>
+      <w:r>
+        <w:rPr>
+          <w:lang w:val="en-US"/>
+        </w:rPr>
+        <w:t xml:space="preserve">. </w:t>
+      </w:r>
+      <w:proofErr w:type="gramStart"/>
+      <w:r>
+        <w:rPr>
+          <w:lang w:val="en-US"/>
+        </w:rPr>
+        <w:t>Additionally</w:t>
+      </w:r>
+      <w:proofErr w:type="gramEnd"/>
+      <w:r>
+        <w:rPr>
+          <w:lang w:val="en-US"/>
+        </w:rPr>
+        <w:t xml:space="preserve"> mining from source code may lead to specifications of implementation decisions not design decisions. For this, and other, reasons mining from execution traces seems preferable.</w:t>
       </w:r>
       <w:bookmarkStart w:id="0" w:name="_GoBack"/>
       <w:bookmarkEnd w:id="0"/>
@@ -980,622 +1834,34 @@
         <w:rPr>
           <w:lang w:val="en-US"/>
         </w:rPr>
-        <w:t>Evaluation Metrics:</w:t>
-      </w:r>
-    </w:p>
-    <w:p>
-      <w:pPr>
-        <w:pStyle w:val="Listenabsatz"/>
-        <w:numPr>
-          <w:ilvl w:val="0"/>
-          <w:numId w:val="1"/>
-        </w:numPr>
-        <w:rPr>
-          <w:lang w:val="en-US"/>
-        </w:rPr>
-      </w:pPr>
-      <w:r>
-        <w:rPr>
-          <w:lang w:val="en-US"/>
-        </w:rPr>
-        <w:t>Time vs.</w:t>
-      </w:r>
-    </w:p>
-    <w:p>
-      <w:pPr>
-        <w:pStyle w:val="Listenabsatz"/>
-        <w:numPr>
-          <w:ilvl w:val="1"/>
-          <w:numId w:val="1"/>
-        </w:numPr>
-        <w:rPr>
-          <w:lang w:val="en-US"/>
-        </w:rPr>
-      </w:pPr>
-      <w:r>
-        <w:rPr>
-          <w:lang w:val="en-US"/>
-        </w:rPr>
-        <w:t>Trace length, #Traces, unique events, support threshold, confidence threshold</w:t>
-      </w:r>
-    </w:p>
-    <w:p>
-      <w:pPr>
-        <w:pStyle w:val="Listenabsatz"/>
-        <w:numPr>
-          <w:ilvl w:val="0"/>
-          <w:numId w:val="1"/>
-        </w:numPr>
-        <w:rPr>
-          <w:lang w:val="en-US"/>
-        </w:rPr>
-      </w:pPr>
-      <w:r>
-        <w:rPr>
-          <w:lang w:val="en-US"/>
-        </w:rPr>
-        <w:t>Mined rules</w:t>
-      </w:r>
-    </w:p>
-    <w:p>
-      <w:pPr>
-        <w:pStyle w:val="Listenabsatz"/>
-        <w:numPr>
-          <w:ilvl w:val="1"/>
-          <w:numId w:val="1"/>
-        </w:numPr>
-        <w:rPr>
-          <w:lang w:val="en-US"/>
-        </w:rPr>
-      </w:pPr>
-      <w:r>
-        <w:rPr>
-          <w:lang w:val="en-US"/>
-        </w:rPr>
-        <w:t>Support threshold, confidence threshold</w:t>
-      </w:r>
-    </w:p>
-    <w:p>
-      <w:pPr>
-        <w:rPr>
-          <w:lang w:val="en-US"/>
-        </w:rPr>
-      </w:pPr>
-      <w:r>
-        <w:rPr>
-          <w:lang w:val="en-US"/>
-        </w:rPr>
-        <w:t>Mining Metrics:</w:t>
-      </w:r>
-    </w:p>
-    <w:p>
-      <w:pPr>
-        <w:pStyle w:val="Listenabsatz"/>
-        <w:numPr>
-          <w:ilvl w:val="0"/>
-          <w:numId w:val="1"/>
-        </w:numPr>
-        <w:rPr>
-          <w:lang w:val="en-US"/>
-        </w:rPr>
-      </w:pPr>
-      <w:r>
-        <w:rPr>
-          <w:lang w:val="en-US"/>
-        </w:rPr>
-        <w:t>Support &amp; Confidence</w:t>
-      </w:r>
-    </w:p>
-    <w:p>
-      <w:pPr>
-        <w:pStyle w:val="Listenabsatz"/>
-        <w:numPr>
-          <w:ilvl w:val="1"/>
-          <w:numId w:val="1"/>
-        </w:numPr>
-        <w:rPr>
-          <w:lang w:val="en-US"/>
-        </w:rPr>
-      </w:pPr>
-      <w:r>
-        <w:rPr>
-          <w:lang w:val="en-US"/>
-        </w:rPr>
-        <w:t>[10,14,15</w:t>
-      </w:r>
-      <w:r>
-        <w:rPr>
-          <w:lang w:val="en-US"/>
-        </w:rPr>
-        <w:t>,16</w:t>
-      </w:r>
-      <w:r>
-        <w:rPr>
-          <w:lang w:val="en-US"/>
-        </w:rPr>
-        <w:t>]</w:t>
-      </w:r>
-    </w:p>
-    <w:p>
-      <w:pPr>
-        <w:rPr>
-          <w:lang w:val="en-US"/>
-        </w:rPr>
-      </w:pPr>
-    </w:p>
-    <w:p>
-      <w:pPr>
-        <w:rPr>
-          <w:lang w:val="en-US"/>
-        </w:rPr>
-      </w:pPr>
-      <w:r>
-        <w:rPr>
-          <w:lang w:val="en-US"/>
-        </w:rPr>
-        <w:t>From [5]:</w:t>
-      </w:r>
-    </w:p>
-    <w:p>
-      <w:pPr>
-        <w:pStyle w:val="KeinLeerraum"/>
-        <w:rPr>
-          <w:lang w:val="en-US"/>
-        </w:rPr>
-      </w:pPr>
-      <w:r>
-        <w:rPr>
-          <w:lang w:val="en-US"/>
-        </w:rPr>
-        <w:t xml:space="preserve">1.3: </w:t>
-      </w:r>
-      <w:r>
-        <w:rPr>
-          <w:lang w:val="en-US"/>
-        </w:rPr>
-        <w:br/>
-      </w:r>
-      <w:r>
-        <w:rPr>
-          <w:lang w:val="en-US"/>
-        </w:rPr>
-        <w:t xml:space="preserve">Term coined by [6] (This paper describes </w:t>
-      </w:r>
-      <w:r>
-        <w:rPr>
-          <w:i/>
-          <w:iCs/>
-          <w:lang w:val="en-US"/>
-        </w:rPr>
-        <w:t>specification mining</w:t>
-      </w:r>
-      <w:r>
-        <w:rPr>
-          <w:lang w:val="en-US"/>
-        </w:rPr>
-        <w:t>, a machine learning approach to discovering formal specifications of the protocols that code must obey when interacting with an application program interface or abstract data type. Starting from the assumption that a</w:t>
-      </w:r>
-    </w:p>
-    <w:p>
-      <w:pPr>
-        <w:rPr>
-          <w:lang w:val="en-US"/>
-        </w:rPr>
-      </w:pPr>
-      <w:r>
-        <w:rPr>
-          <w:lang w:val="en-US"/>
-        </w:rPr>
-        <w:t>working program is well enough debugged to reveal strong hints of correct protocols, our tool infers a specification by observing program execution)</w:t>
-      </w:r>
-      <w:r>
-        <w:rPr>
-          <w:lang w:val="en-US"/>
-        </w:rPr>
-        <w:br/>
-        <w:t>Roots from [</w:t>
-      </w:r>
-      <w:r>
-        <w:rPr>
-          <w:lang w:val="en-US"/>
-        </w:rPr>
-        <w:t>23</w:t>
-      </w:r>
-      <w:r>
-        <w:rPr>
-          <w:lang w:val="en-US"/>
-        </w:rPr>
-        <w:t>,</w:t>
-      </w:r>
-      <w:r>
-        <w:rPr>
-          <w:lang w:val="en-US"/>
-        </w:rPr>
-        <w:t>24</w:t>
-      </w:r>
-      <w:r>
-        <w:rPr>
-          <w:lang w:val="en-US"/>
-        </w:rPr>
-        <w:t>]</w:t>
-      </w:r>
-    </w:p>
-    <w:p>
-      <w:pPr>
-        <w:rPr>
-          <w:lang w:val="en-US"/>
-        </w:rPr>
-      </w:pPr>
-      <w:r>
-        <w:rPr>
-          <w:lang w:val="en-US"/>
-        </w:rPr>
-        <w:t>1.3.3:</w:t>
-      </w:r>
-      <w:r>
-        <w:rPr>
-          <w:lang w:val="en-US"/>
-        </w:rPr>
-        <w:br/>
+        <w:t xml:space="preserve">3.5: </w:t>
       </w:r>
       <w:r>
         <w:rPr>
           <w:b/>
           <w:lang w:val="en-US"/>
         </w:rPr>
-        <w:t>Dynamic:</w:t>
-      </w:r>
-      <w:r>
-        <w:rPr>
-          <w:lang w:val="en-US"/>
-        </w:rPr>
-        <w:t xml:space="preserve"> Design under analysis is mostly correct, one can mine likely specifications by observing simulation or execution traces of the design. A common philosophy shared amongst these techniques is that frequently occurring patterns are likely specifications.</w:t>
-      </w:r>
-      <w:r>
-        <w:rPr>
-          <w:lang w:val="en-US"/>
-        </w:rPr>
-        <w:br/>
-        <w:t>E.g. [7]</w:t>
-      </w:r>
-    </w:p>
-    <w:p>
-      <w:pPr>
-        <w:rPr>
-          <w:lang w:val="en-US"/>
-        </w:rPr>
-      </w:pPr>
-      <w:r>
-        <w:rPr>
-          <w:b/>
-          <w:lang w:val="en-US"/>
-        </w:rPr>
-        <w:t>Static:</w:t>
-      </w:r>
-      <w:r>
-        <w:rPr>
-          <w:lang w:val="en-US"/>
-        </w:rPr>
-        <w:t xml:space="preserve"> </w:t>
-      </w:r>
-      <w:r>
-        <w:rPr>
-          <w:lang w:val="en-US"/>
-        </w:rPr>
-        <w:t>by reasoning about the program statically. on source code of a program to directly infer a set of rules that the program should obey.</w:t>
-      </w:r>
-      <w:r>
-        <w:rPr>
-          <w:lang w:val="en-US"/>
-        </w:rPr>
-        <w:br/>
-        <w:t xml:space="preserve">E.g. </w:t>
-      </w:r>
-      <w:r>
-        <w:rPr>
-          <w:lang w:val="en-US"/>
-        </w:rPr>
-        <w:t>[8,9]</w:t>
-      </w:r>
-    </w:p>
-    <w:p>
-      <w:pPr>
-        <w:rPr>
-          <w:lang w:val="en-US"/>
-        </w:rPr>
-      </w:pPr>
-      <w:r>
-        <w:rPr>
-          <w:b/>
-          <w:lang w:val="en-US"/>
-        </w:rPr>
-        <w:t>Static</w:t>
-      </w:r>
-      <w:r>
-        <w:rPr>
-          <w:lang w:val="en-US"/>
-        </w:rPr>
-        <w:t xml:space="preserve"> and </w:t>
-      </w:r>
-      <w:r>
-        <w:rPr>
-          <w:b/>
-          <w:lang w:val="en-US"/>
-        </w:rPr>
-        <w:t>dynamic</w:t>
-      </w:r>
-      <w:r>
-        <w:rPr>
-          <w:lang w:val="en-US"/>
-        </w:rPr>
-        <w:t xml:space="preserve"> analyses complement each other. Static and dynamic information can also be combined to generate better quality specifi</w:t>
-      </w:r>
-      <w:r>
-        <w:rPr>
-          <w:lang w:val="en-US"/>
-        </w:rPr>
-        <w:t>cations.</w:t>
-      </w:r>
-    </w:p>
-    <w:p>
-      <w:pPr>
-        <w:rPr>
-          <w:lang w:val="en-US"/>
-        </w:rPr>
-      </w:pPr>
-      <w:r>
-        <w:rPr>
-          <w:lang w:val="en-US"/>
-        </w:rPr>
-        <w:t>1.3.4: Applications: Design Understanding, Verification, Synthesis, Classification (+description)</w:t>
-      </w:r>
-    </w:p>
-    <w:p>
-      <w:pPr>
-        <w:rPr>
-          <w:lang w:val="en-US"/>
-        </w:rPr>
-      </w:pPr>
-    </w:p>
-    <w:p>
-      <w:pPr>
-        <w:rPr>
-          <w:lang w:val="en-US"/>
-        </w:rPr>
-      </w:pPr>
-      <w:r>
-        <w:rPr>
-          <w:lang w:val="en-US"/>
-        </w:rPr>
-        <w:t>From [4]</w:t>
-      </w:r>
-      <w:r>
-        <w:rPr>
-          <w:lang w:val="en-US"/>
-        </w:rPr>
-        <w:t>:</w:t>
-      </w:r>
-    </w:p>
-    <w:p>
-      <w:pPr>
-        <w:rPr>
-          <w:lang w:val="en-US"/>
-        </w:rPr>
-      </w:pPr>
-      <w:r>
-        <w:rPr>
-          <w:lang w:val="en-US"/>
-        </w:rPr>
-        <w:t xml:space="preserve">2.3: </w:t>
-      </w:r>
-      <w:r>
-        <w:rPr>
-          <w:b/>
-          <w:lang w:val="en-US"/>
-        </w:rPr>
-        <w:t>Previous</w:t>
-      </w:r>
-      <w:r>
-        <w:rPr>
-          <w:lang w:val="en-US"/>
-        </w:rPr>
-        <w:t xml:space="preserve"> work on dynamic inference […] assumes the test program executions are perfect and will not infer properties that are not completely satisfied by the traces.</w:t>
-      </w:r>
-    </w:p>
-    <w:p>
-      <w:pPr>
-        <w:rPr>
-          <w:lang w:val="en-US"/>
-        </w:rPr>
-      </w:pPr>
-      <w:r>
-        <w:rPr>
-          <w:lang w:val="en-US"/>
-        </w:rPr>
-        <w:t>Our […] designed for imperfect traces typically found in an industrial setting and can tolerate bugs in the trace as long as the majority of the trace is correct.</w:t>
-      </w:r>
-    </w:p>
-    <w:p>
-      <w:pPr>
-        <w:rPr>
-          <w:lang w:val="en-US"/>
-        </w:rPr>
-      </w:pPr>
-    </w:p>
-    <w:p>
-      <w:pPr>
-        <w:rPr>
-          <w:lang w:val="en-US"/>
-        </w:rPr>
-      </w:pPr>
-      <w:r>
-        <w:rPr>
-          <w:lang w:val="en-US"/>
-        </w:rPr>
-        <w:t>From [18]:</w:t>
-      </w:r>
-    </w:p>
-    <w:p>
-      <w:pPr>
-        <w:rPr>
-          <w:lang w:val="en-US"/>
-        </w:rPr>
-      </w:pPr>
-      <w:r>
-        <w:rPr>
-          <w:lang w:val="en-US"/>
-        </w:rPr>
-        <w:t>3.3:</w:t>
-      </w:r>
-      <w:r>
-        <w:rPr>
-          <w:b/>
-          <w:lang w:val="en-US"/>
-        </w:rPr>
-        <w:t xml:space="preserve"> Dynamic Specification Mining Techniques</w:t>
-      </w:r>
-      <w:r>
-        <w:rPr>
-          <w:lang w:val="en-US"/>
-        </w:rPr>
-        <w:br/>
-      </w:r>
-      <w:r>
-        <w:rPr>
-          <w:lang w:val="en-US"/>
-        </w:rPr>
-        <w:t>Dynamic specifi</w:t>
-      </w:r>
-      <w:r>
-        <w:rPr>
-          <w:lang w:val="en-US"/>
-        </w:rPr>
-        <w:t>cation mining attempts to mine a specification from a set of execution traces.</w:t>
-      </w:r>
-      <w:r>
-        <w:rPr>
-          <w:lang w:val="en-US"/>
-        </w:rPr>
-        <w:br/>
-      </w:r>
-      <w:r>
-        <w:rPr>
-          <w:lang w:val="en-US"/>
-        </w:rPr>
-        <w:br/>
-        <w:t>Generate and Check: Pattern Checking</w:t>
-      </w:r>
-      <w:r>
-        <w:rPr>
-          <w:lang w:val="en-US"/>
-        </w:rPr>
-        <w:br/>
-        <w:t xml:space="preserve">This approach uses a small predefined set of patterns to generate hypothesis specifications and check these against examples. This is motivated by the idea that most specifications use only a few small patterns. Taking either a known or inferred alphabet an instance of each pattern for each combination of symbols is generated and checked. For example, the pattern (ab)* over alphabet {x; y; z} generates (xy)*; (yx)*; (xz)*; (zx)*; (yz)*; (zy)* to be checked. These patterns capture </w:t>
-      </w:r>
-      <w:r>
-        <w:rPr>
-          <w:b/>
-          <w:lang w:val="en-US"/>
-        </w:rPr>
-        <w:t>desired</w:t>
-      </w:r>
-      <w:r>
-        <w:rPr>
-          <w:lang w:val="en-US"/>
-        </w:rPr>
-        <w:t xml:space="preserve"> rather than undesired behaviour.</w:t>
-      </w:r>
-    </w:p>
-    <w:p>
-      <w:pPr>
-        <w:rPr>
-          <w:lang w:val="en-US"/>
-        </w:rPr>
-      </w:pPr>
-      <w:r>
-        <w:rPr>
-          <w:lang w:val="en-US"/>
-        </w:rPr>
-        <w:t xml:space="preserve">3.4: </w:t>
-      </w:r>
-      <w:r>
-        <w:rPr>
-          <w:b/>
-          <w:lang w:val="en-US"/>
-        </w:rPr>
-        <w:t>Static Specification Mining Techniques</w:t>
-      </w:r>
-    </w:p>
-    <w:p>
-      <w:pPr>
-        <w:rPr>
-          <w:lang w:val="en-US"/>
-        </w:rPr>
-      </w:pPr>
-      <w:r>
-        <w:rPr>
-          <w:lang w:val="en-US"/>
-        </w:rPr>
-        <w:t>Data-mining techniques on information extracted from the source code.</w:t>
-      </w:r>
-    </w:p>
-    <w:p>
-      <w:pPr>
-        <w:rPr>
-          <w:lang w:val="en-US"/>
-        </w:rPr>
-      </w:pPr>
-      <w:r>
-        <w:rPr>
-          <w:lang w:val="en-US"/>
-        </w:rPr>
-        <w:t xml:space="preserve">3.4.1: </w:t>
-      </w:r>
-      <w:r>
-        <w:rPr>
-          <w:b/>
-          <w:lang w:val="en-US"/>
-        </w:rPr>
-        <w:t>Comparing</w:t>
-      </w:r>
-      <w:r>
-        <w:rPr>
-          <w:lang w:val="en-US"/>
-        </w:rPr>
-        <w:t xml:space="preserve"> Static and Dynamic</w:t>
-      </w:r>
-      <w:r>
-        <w:rPr>
-          <w:lang w:val="en-US"/>
-        </w:rPr>
-        <w:br/>
-        <w:t>The source code describes the exact behaviour of the program, but does not include runtime information or indicate the most common behaviours. Additionally mining from source code may lead to specifications of implementation decisions not design decisions. For this, and other, reasons mining from execution traces seems preferable.</w:t>
-      </w:r>
-    </w:p>
-    <w:p>
-      <w:pPr>
-        <w:rPr>
-          <w:lang w:val="en-US"/>
-        </w:rPr>
-      </w:pPr>
-      <w:r>
-        <w:rPr>
-          <w:lang w:val="en-US"/>
-        </w:rPr>
-        <w:t xml:space="preserve">3.5: </w:t>
-      </w:r>
-      <w:r>
-        <w:rPr>
-          <w:b/>
-          <w:lang w:val="en-US"/>
-        </w:rPr>
         <w:t>Applications</w:t>
       </w:r>
       <w:r>
         <w:rPr>
           <w:lang w:val="en-US"/>
         </w:rPr>
-        <w:t>: Program Comprehension, Testing, Verification, Security, Controlling Programs, Music Recognition (+infos)</w:t>
+        <w:t>: Program Comprehension, Testing, Verification, Security, Controlling Programs, Music Recognition (+</w:t>
+      </w:r>
+      <w:proofErr w:type="spellStart"/>
+      <w:r>
+        <w:rPr>
+          <w:lang w:val="en-US"/>
+        </w:rPr>
+        <w:t>infos</w:t>
+      </w:r>
+      <w:proofErr w:type="spellEnd"/>
+      <w:r>
+        <w:rPr>
+          <w:lang w:val="en-US"/>
+        </w:rPr>
+        <w:t>)</w:t>
       </w:r>
     </w:p>
     <w:p>
@@ -1674,7 +1940,21 @@
         <w:rPr>
           <w:lang w:val="en-US"/>
         </w:rPr>
-        <w:t>The particular choice of LTL is motivated by two observations:</w:t>
+        <w:t xml:space="preserve">The </w:t>
+      </w:r>
+      <w:proofErr w:type="gramStart"/>
+      <w:r>
+        <w:rPr>
+          <w:lang w:val="en-US"/>
+        </w:rPr>
+        <w:t>particular choice</w:t>
+      </w:r>
+      <w:proofErr w:type="gramEnd"/>
+      <w:r>
+        <w:rPr>
+          <w:lang w:val="en-US"/>
+        </w:rPr>
+        <w:t xml:space="preserve"> of LTL is motivated by two observations:</w:t>
       </w:r>
     </w:p>
     <w:p>
@@ -1970,13 +2250,13 @@
     <w:p>
       <w:pPr>
         <w:rPr>
-          <w:lang w:val="en-US"/>
+          <w:lang w:val="de-AT"/>
         </w:rPr>
       </w:pPr>
       <w:r>
         <w:rPr>
           <w:i/>
-          <w:lang w:val="en-US"/>
+          <w:lang w:val="de-AT"/>
         </w:rPr>
         <w:t>Graph Mining</w:t>
       </w:r>
@@ -1984,12 +2264,12 @@
     <w:p>
       <w:pPr>
         <w:rPr>
-          <w:lang w:val="en-US"/>
-        </w:rPr>
-      </w:pPr>
-      <w:r>
-        <w:rPr>
-          <w:lang w:val="en-US"/>
+          <w:lang w:val="de-AT"/>
+        </w:rPr>
+      </w:pPr>
+      <w:r>
+        <w:rPr>
+          <w:lang w:val="de-AT"/>
         </w:rPr>
         <w:t>= Finden von häufigen Subgraphen, Graphen-Patterns</w:t>
       </w:r>
@@ -1997,12 +2277,12 @@
     <w:p>
       <w:pPr>
         <w:rPr>
-          <w:lang w:val="en-US"/>
-        </w:rPr>
-      </w:pPr>
-      <w:r>
-        <w:rPr>
-          <w:lang w:val="en-US"/>
+          <w:lang w:val="de-AT"/>
+        </w:rPr>
+      </w:pPr>
+      <w:r>
+        <w:rPr>
+          <w:lang w:val="de-AT"/>
         </w:rPr>
         <w:t>Wir wissen noch nicht wonach wir suchen!</w:t>
       </w:r>
@@ -2010,7 +2290,7 @@
     <w:p>
       <w:pPr>
         <w:rPr>
-          <w:lang w:val="en-US"/>
+          <w:lang w:val="de-AT"/>
         </w:rPr>
       </w:pPr>
     </w:p>
@@ -2233,11 +2513,21 @@
           <w:lang w:val="en-US"/>
         </w:rPr>
       </w:pPr>
-      <w:r>
-        <w:rPr>
-          <w:lang w:val="en-US"/>
-        </w:rPr>
-        <w:t>Pre condition support = absolute probability of nodes in BN</w:t>
+      <w:proofErr w:type="spellStart"/>
+      <w:proofErr w:type="gramStart"/>
+      <w:r>
+        <w:rPr>
+          <w:lang w:val="en-US"/>
+        </w:rPr>
+        <w:t>Pre condition</w:t>
+      </w:r>
+      <w:proofErr w:type="spellEnd"/>
+      <w:proofErr w:type="gramEnd"/>
+      <w:r>
+        <w:rPr>
+          <w:lang w:val="en-US"/>
+        </w:rPr>
+        <w:t xml:space="preserve"> support = absolute probability of nodes in BN</w:t>
       </w:r>
     </w:p>
     <w:p>
@@ -2339,11 +2629,19 @@
           <w:lang w:val="en-US"/>
         </w:rPr>
       </w:pPr>
-      <w:r>
-        <w:rPr>
-          <w:lang w:val="en-US"/>
-        </w:rPr>
-        <w:t>Perracotta: Mining Temporal API Rules from Imperfect Traces</w:t>
+      <w:proofErr w:type="spellStart"/>
+      <w:r>
+        <w:rPr>
+          <w:lang w:val="en-US"/>
+        </w:rPr>
+        <w:t>Perracotta</w:t>
+      </w:r>
+      <w:proofErr w:type="spellEnd"/>
+      <w:r>
+        <w:rPr>
+          <w:lang w:val="en-US"/>
+        </w:rPr>
+        <w:t>: Mining Temporal API Rules from Imperfect Traces</w:t>
       </w:r>
     </w:p>
     <w:p>
@@ -2451,7 +2749,21 @@
         <w:rPr>
           <w:lang w:val="en-US"/>
         </w:rPr>
-        <w:t>General LTL Specification Mining (Texada)</w:t>
+        <w:t>General LTL Specification Mining (</w:t>
+      </w:r>
+      <w:proofErr w:type="spellStart"/>
+      <w:r>
+        <w:rPr>
+          <w:lang w:val="en-US"/>
+        </w:rPr>
+        <w:t>Texada</w:t>
+      </w:r>
+      <w:proofErr w:type="spellEnd"/>
+      <w:r>
+        <w:rPr>
+          <w:lang w:val="en-US"/>
+        </w:rPr>
+        <w:t>)</w:t>
       </w:r>
     </w:p>
     <w:p>
@@ -2609,11 +2921,19 @@
           <w:lang w:val="en-US"/>
         </w:rPr>
       </w:pPr>
-      <w:r>
-        <w:rPr>
-          <w:lang w:val="en-US"/>
-        </w:rPr>
-        <w:t>SMArTIC: Towards Building an Accurate, Robust and Scalable Specification Miner</w:t>
+      <w:proofErr w:type="spellStart"/>
+      <w:r>
+        <w:rPr>
+          <w:lang w:val="en-US"/>
+        </w:rPr>
+        <w:t>SMArTIC</w:t>
+      </w:r>
+      <w:proofErr w:type="spellEnd"/>
+      <w:r>
+        <w:rPr>
+          <w:lang w:val="en-US"/>
+        </w:rPr>
+        <w:t>: Towards Building an Accurate, Robust and Scalable Specification Miner</w:t>
       </w:r>
     </w:p>
     <w:p>
@@ -2703,7 +3023,21 @@
         <w:rPr>
           <w:lang w:val="en-US"/>
         </w:rPr>
-        <w:t>Finding Invariant Assertions For Proving Programs</w:t>
+        <w:t xml:space="preserve">Finding Invariant Assertions </w:t>
+      </w:r>
+      <w:proofErr w:type="gramStart"/>
+      <w:r>
+        <w:rPr>
+          <w:lang w:val="en-US"/>
+        </w:rPr>
+        <w:t>For</w:t>
+      </w:r>
+      <w:proofErr w:type="gramEnd"/>
+      <w:r>
+        <w:rPr>
+          <w:lang w:val="en-US"/>
+        </w:rPr>
+        <w:t xml:space="preserve"> Proving Programs</w:t>
       </w:r>
     </w:p>
     <w:p>
@@ -2727,7 +3061,21 @@
         <w:rPr>
           <w:lang w:val="en-US"/>
         </w:rPr>
-        <w:t xml:space="preserve"> (SpecForge)</w:t>
+        <w:t xml:space="preserve"> (</w:t>
+      </w:r>
+      <w:proofErr w:type="spellStart"/>
+      <w:r>
+        <w:rPr>
+          <w:lang w:val="en-US"/>
+        </w:rPr>
+        <w:t>SpecForge</w:t>
+      </w:r>
+      <w:proofErr w:type="spellEnd"/>
+      <w:r>
+        <w:rPr>
+          <w:lang w:val="en-US"/>
+        </w:rPr>
+        <w:t>)</w:t>
       </w:r>
     </w:p>
     <w:p>
@@ -2795,12 +3143,14 @@
           <w:lang w:val="en-US"/>
         </w:rPr>
       </w:pPr>
+      <w:proofErr w:type="spellStart"/>
       <w:r>
         <w:rPr>
           <w:lang w:val="en-US"/>
         </w:rPr>
         <w:t>GKtail_Automatic_generation_of_software_behavioral_models</w:t>
       </w:r>
+      <w:proofErr w:type="spellEnd"/>
     </w:p>
     <w:sectPr>
       <w:pgSz w:w="11906" w:h="16838"/>
@@ -2813,7 +3163,7 @@
 </file>
 
 <file path=word/numbering.xml><?xml version="1.0" encoding="utf-8"?>
-<w:numbering xmlns:wpc="http://schemas.microsoft.com/office/word/2010/wordprocessingCanvas" xmlns:mc="http://schemas.openxmlformats.org/markup-compatibility/2006" xmlns:o="urn:schemas-microsoft-com:office:office" xmlns:r="http://schemas.openxmlformats.org/officeDocument/2006/relationships" xmlns:m="http://schemas.openxmlformats.org/officeDocument/2006/math" xmlns:v="urn:schemas-microsoft-com:vml" xmlns:wp14="http://schemas.microsoft.com/office/word/2010/wordprocessingDrawing" xmlns:wp="http://schemas.openxmlformats.org/drawingml/2006/wordprocessingDrawing" xmlns:w10="urn:schemas-microsoft-com:office:word" xmlns:w="http://schemas.openxmlformats.org/wordprocessingml/2006/main" xmlns:w14="http://schemas.microsoft.com/office/word/2010/wordml" xmlns:w15="http://schemas.microsoft.com/office/word/2012/wordml" xmlns:wpg="http://schemas.microsoft.com/office/word/2010/wordprocessingGroup" xmlns:wpi="http://schemas.microsoft.com/office/word/2010/wordprocessingInk" xmlns:wne="http://schemas.microsoft.com/office/word/2006/wordml" xmlns:wps="http://schemas.microsoft.com/office/word/2010/wordprocessingShape" mc:Ignorable="w14 w15 wp14">
+<w:numbering xmlns:wpc="http://schemas.microsoft.com/office/word/2010/wordprocessingCanvas" xmlns:cx="http://schemas.microsoft.com/office/drawing/2014/chartex" xmlns:cx1="http://schemas.microsoft.com/office/drawing/2015/9/8/chartex" xmlns:cx2="http://schemas.microsoft.com/office/drawing/2015/10/21/chartex" xmlns:cx3="http://schemas.microsoft.com/office/drawing/2016/5/9/chartex" xmlns:cx4="http://schemas.microsoft.com/office/drawing/2016/5/10/chartex" xmlns:cx5="http://schemas.microsoft.com/office/drawing/2016/5/11/chartex" xmlns:cx6="http://schemas.microsoft.com/office/drawing/2016/5/12/chartex" xmlns:cx7="http://schemas.microsoft.com/office/drawing/2016/5/13/chartex" xmlns:cx8="http://schemas.microsoft.com/office/drawing/2016/5/14/chartex" xmlns:mc="http://schemas.openxmlformats.org/markup-compatibility/2006" xmlns:aink="http://schemas.microsoft.com/office/drawing/2016/ink" xmlns:am3d="http://schemas.microsoft.com/office/drawing/2017/model3d" xmlns:o="urn:schemas-microsoft-com:office:office" xmlns:r="http://schemas.openxmlformats.org/officeDocument/2006/relationships" xmlns:m="http://schemas.openxmlformats.org/officeDocument/2006/math" xmlns:v="urn:schemas-microsoft-com:vml" xmlns:wp14="http://schemas.microsoft.com/office/word/2010/wordprocessingDrawing" xmlns:wp="http://schemas.openxmlformats.org/drawingml/2006/wordprocessingDrawing" xmlns:w10="urn:schemas-microsoft-com:office:word" xmlns:w="http://schemas.openxmlformats.org/wordprocessingml/2006/main" xmlns:w14="http://schemas.microsoft.com/office/word/2010/wordml" xmlns:w15="http://schemas.microsoft.com/office/word/2012/wordml" xmlns:w16cid="http://schemas.microsoft.com/office/word/2016/wordml/cid" xmlns:w16se="http://schemas.microsoft.com/office/word/2015/wordml/symex" xmlns:wpg="http://schemas.microsoft.com/office/word/2010/wordprocessingGroup" xmlns:wpi="http://schemas.microsoft.com/office/word/2010/wordprocessingInk" xmlns:wne="http://schemas.microsoft.com/office/word/2006/wordml" xmlns:wps="http://schemas.microsoft.com/office/word/2010/wordprocessingShape" mc:Ignorable="w14 w15 w16se w16cid wp14">
   <w:abstractNum w:abstractNumId="0" w15:restartNumberingAfterBreak="0">
     <w:nsid w:val="41796E25"/>
     <w:multiLevelType w:val="hybridMultilevel"/>
@@ -3232,7 +3582,7 @@
 </file>
 
 <file path=word/styles.xml><?xml version="1.0" encoding="utf-8"?>
-<w:styles xmlns:mc="http://schemas.openxmlformats.org/markup-compatibility/2006" xmlns:r="http://schemas.openxmlformats.org/officeDocument/2006/relationships" xmlns:w="http://schemas.openxmlformats.org/wordprocessingml/2006/main" xmlns:w14="http://schemas.microsoft.com/office/word/2010/wordml" xmlns:w15="http://schemas.microsoft.com/office/word/2012/wordml" mc:Ignorable="w14 w15">
+<w:styles xmlns:mc="http://schemas.openxmlformats.org/markup-compatibility/2006" xmlns:r="http://schemas.openxmlformats.org/officeDocument/2006/relationships" xmlns:w="http://schemas.openxmlformats.org/wordprocessingml/2006/main" xmlns:w14="http://schemas.microsoft.com/office/word/2010/wordml" xmlns:w15="http://schemas.microsoft.com/office/word/2012/wordml" xmlns:w16cid="http://schemas.microsoft.com/office/word/2016/wordml/cid" xmlns:w16se="http://schemas.microsoft.com/office/word/2015/wordml/symex" mc:Ignorable="w14 w15 w16se w16cid">
   <w:docDefaults>
     <w:rPrDefault>
       <w:rPr>
@@ -3248,7 +3598,7 @@
       </w:pPr>
     </w:pPrDefault>
   </w:docDefaults>
-  <w:latentStyles w:defLockedState="0" w:defUIPriority="99" w:defSemiHidden="0" w:defUnhideWhenUsed="0" w:defQFormat="0" w:count="371">
+  <w:latentStyles w:defLockedState="0" w:defUIPriority="99" w:defSemiHidden="0" w:defUnhideWhenUsed="0" w:defQFormat="0" w:count="375">
     <w:lsdException w:name="Normal" w:uiPriority="0" w:qFormat="1"/>
     <w:lsdException w:name="heading 1" w:uiPriority="9" w:qFormat="1"/>
     <w:lsdException w:name="heading 2" w:semiHidden="1" w:uiPriority="9" w:unhideWhenUsed="1" w:qFormat="1"/>
@@ -3354,7 +3704,6 @@
     <w:lsdException w:name="HTML Sample" w:semiHidden="1" w:unhideWhenUsed="1"/>
     <w:lsdException w:name="HTML Typewriter" w:semiHidden="1" w:unhideWhenUsed="1"/>
     <w:lsdException w:name="HTML Variable" w:semiHidden="1" w:unhideWhenUsed="1"/>
-    <w:lsdException w:name="Normal Table" w:semiHidden="1" w:unhideWhenUsed="1"/>
     <w:lsdException w:name="annotation subject" w:semiHidden="1" w:unhideWhenUsed="1"/>
     <w:lsdException w:name="No List" w:semiHidden="1" w:unhideWhenUsed="1"/>
     <w:lsdException w:name="Outline List 1" w:semiHidden="1" w:unhideWhenUsed="1"/>
@@ -3398,10 +3747,8 @@
     <w:lsdException w:name="Table Elegant" w:semiHidden="1" w:unhideWhenUsed="1"/>
     <w:lsdException w:name="Table Professional" w:semiHidden="1" w:unhideWhenUsed="1"/>
     <w:lsdException w:name="Table Subtle 1" w:semiHidden="1" w:unhideWhenUsed="1"/>
-    <w:lsdException w:name="Table Subtle 2" w:semiHidden="1" w:unhideWhenUsed="1"/>
     <w:lsdException w:name="Table Web 1" w:semiHidden="1" w:unhideWhenUsed="1"/>
     <w:lsdException w:name="Table Web 2" w:semiHidden="1" w:unhideWhenUsed="1"/>
-    <w:lsdException w:name="Table Web 3" w:semiHidden="1" w:unhideWhenUsed="1"/>
     <w:lsdException w:name="Balloon Text" w:semiHidden="1" w:unhideWhenUsed="1"/>
     <w:lsdException w:name="Table Grid" w:uiPriority="39"/>
     <w:lsdException w:name="Table Theme" w:semiHidden="1" w:unhideWhenUsed="1"/>
@@ -3620,6 +3967,10 @@
     <w:lsdException w:name="List Table 5 Dark Accent 6" w:uiPriority="50"/>
     <w:lsdException w:name="List Table 6 Colorful Accent 6" w:uiPriority="51"/>
     <w:lsdException w:name="List Table 7 Colorful Accent 6" w:uiPriority="52"/>
+    <w:lsdException w:name="Mention" w:semiHidden="1" w:unhideWhenUsed="1"/>
+    <w:lsdException w:name="Smart Hyperlink" w:semiHidden="1" w:unhideWhenUsed="1"/>
+    <w:lsdException w:name="Hashtag" w:semiHidden="1" w:unhideWhenUsed="1"/>
+    <w:lsdException w:name="Unresolved Mention" w:semiHidden="1" w:unhideWhenUsed="1"/>
   </w:latentStyles>
   <w:style w:type="paragraph" w:default="1" w:styleId="Standard">
     <w:name w:val="Normal"/>
@@ -3941,7 +4292,7 @@
 </file>
 
 <file path=customXml/itemProps1.xml><?xml version="1.0" encoding="utf-8"?>
-<ds:datastoreItem xmlns:ds="http://schemas.openxmlformats.org/officeDocument/2006/customXml" ds:itemID="{4C8C8A52-39BF-4669-9D02-A316B330D2F1}">
+<ds:datastoreItem xmlns:ds="http://schemas.openxmlformats.org/officeDocument/2006/customXml" ds:itemID="{3BA0D99C-AB4E-4184-89D4-987DB5C34371}">
   <ds:schemaRefs>
     <ds:schemaRef ds:uri="http://schemas.openxmlformats.org/officeDocument/2006/bibliography"/>
   </ds:schemaRefs>

</xml_diff>